<commit_message>
minor change suggested by ana first para
</commit_message>
<xml_diff>
--- a/sky grad project.docx
+++ b/sky grad project.docx
@@ -1524,8 +1524,8 @@
       <w:pPr>
         <w:pStyle w:val="Heading1"/>
       </w:pPr>
-      <w:bookmarkStart w:id="0" w:name="_Hlk170215426"/>
-      <w:bookmarkStart w:id="1" w:name="_Toc203578177"/>
+      <w:bookmarkStart w:id="0" w:name="_Toc203578177"/>
+      <w:bookmarkStart w:id="1" w:name="_Hlk170215426"/>
       <w:r>
         <w:lastRenderedPageBreak/>
         <w:t xml:space="preserve">Welcome to your </w:t>
@@ -1536,7 +1536,7 @@
       <w:r>
         <w:t xml:space="preserve"> briefing</w:t>
       </w:r>
-      <w:bookmarkEnd w:id="1"/>
+      <w:bookmarkEnd w:id="0"/>
       <w:r>
         <w:t xml:space="preserve"> </w:t>
       </w:r>
@@ -1567,13 +1567,13 @@
         <w:t>objectives</w:t>
       </w:r>
       <w:r>
-        <w:t xml:space="preserve"> for your team to select from and, in case you need it, an outline how to pitch </w:t>
-      </w:r>
-      <w:r>
-        <w:t xml:space="preserve">your instructor </w:t>
-      </w:r>
-      <w:r>
-        <w:t>a new idea.</w:t>
+        <w:t xml:space="preserve"> for your team to select from</w:t>
+      </w:r>
+      <w:r>
+        <w:t xml:space="preserve">, along with an option to pitch a new idea to your instructor. </w:t>
+      </w:r>
+      <w:r>
+        <w:t xml:space="preserve"> </w:t>
       </w:r>
     </w:p>
     <w:p>
@@ -1696,10 +1696,7 @@
         <w:t>.</w:t>
       </w:r>
       <w:r>
-        <w:t xml:space="preserve"> </w:t>
-      </w:r>
-      <w:r>
-        <w:t>You may also have a Cyber Graduate in your team. Between you, you should ensure that all facets of the brief are completed to a good standard.</w:t>
+        <w:t xml:space="preserve"> You may also have a Cyber Graduate in your team. Between you, you should ensure that all facets of the brief are completed to a good standard.</w:t>
       </w:r>
     </w:p>
     <w:p>
@@ -1818,13 +1815,7 @@
         <w:t xml:space="preserve"> This last part is very important – the audience you present to will expect to be able to use and interact with the product you develop. </w:t>
       </w:r>
       <w:r>
-        <w:t>Consider how you will engage with your audience during the showcase and</w:t>
-      </w:r>
-      <w:r>
-        <w:t xml:space="preserve"> </w:t>
-      </w:r>
-      <w:r>
-        <w:t>whether you can introduce functionality / features into your application to make the demonstration interactive.</w:t>
+        <w:t>Consider how you will engage with your audience during the showcase and whether you can introduce functionality / features into your application to make the demonstration interactive.</w:t>
       </w:r>
       <w:r>
         <w:t xml:space="preserve"> Imagine something like asking your audience to fill in some information on the page and receiving a personalised set of recommendations back. </w:t>
@@ -1840,16 +1831,11 @@
       <w:r>
         <w:t xml:space="preserve">future </w:t>
       </w:r>
-      <w:proofErr w:type="gramStart"/>
       <w:r>
         <w:t>mentors</w:t>
       </w:r>
       <w:r>
-        <w:t>,</w:t>
-      </w:r>
-      <w:proofErr w:type="gramEnd"/>
-      <w:r>
-        <w:t xml:space="preserve"> </w:t>
+        <w:t xml:space="preserve">, </w:t>
       </w:r>
       <w:r>
         <w:t>line managers and other business stakeholders</w:t>
@@ -2130,13 +2116,8 @@
         <w:t xml:space="preserve">naturally </w:t>
       </w:r>
       <w:r>
-        <w:t xml:space="preserve">produced during your work on the case </w:t>
-      </w:r>
-      <w:proofErr w:type="gramStart"/>
-      <w:r>
-        <w:t>study</w:t>
-      </w:r>
-      <w:proofErr w:type="gramEnd"/>
+        <w:t>produced during your work on the case study</w:t>
+      </w:r>
       <w:r>
         <w:t xml:space="preserve"> and these should </w:t>
       </w:r>
@@ -3847,15 +3828,7 @@
                 <w:sz w:val="20"/>
                 <w14:ligatures w14:val="none"/>
               </w:rPr>
-              <w:t xml:space="preserve">stories from employees, </w:t>
-            </w:r>
-            <w:r>
-              <w:rPr>
-                <w:kern w:val="0"/>
-                <w:sz w:val="20"/>
-                <w14:ligatures w14:val="none"/>
-              </w:rPr>
-              <w:t>no</w:t>
+              <w:t>stories from employees, no</w:t>
             </w:r>
             <w:r>
               <w:rPr>
@@ -4362,15 +4335,7 @@
         <w:t xml:space="preserve">. </w:t>
       </w:r>
       <w:r>
-        <w:t xml:space="preserve">You should be looking for evidence of poor data quality generated during testing, </w:t>
-      </w:r>
-      <w:proofErr w:type="gramStart"/>
-      <w:r>
-        <w:t>bugs</w:t>
-      </w:r>
-      <w:proofErr w:type="gramEnd"/>
-      <w:r>
-        <w:t xml:space="preserve"> and glitches, along with more general usability feedback. It will be helpful to design your test scenarios in line with features on your product backlog.  </w:t>
+        <w:t xml:space="preserve">You should be looking for evidence of poor data quality generated during testing, bugs and glitches, along with more general usability feedback. It will be helpful to design your test scenarios in line with features on your product backlog.  </w:t>
       </w:r>
     </w:p>
     <w:p>
@@ -4397,15 +4362,7 @@
         <w:t>, t</w:t>
       </w:r>
       <w:r>
-        <w:t xml:space="preserve">hen try to reach that first iteration quickly. It </w:t>
-      </w:r>
-      <w:proofErr w:type="gramStart"/>
-      <w:r>
-        <w:t>doesn't</w:t>
-      </w:r>
-      <w:proofErr w:type="gramEnd"/>
-      <w:r>
-        <w:t xml:space="preserve"> have to look nice. But the idea is: You will now build on that and maybe answer an extended question in the remaining time. </w:t>
+        <w:t xml:space="preserve">hen try to reach that first iteration quickly. It doesn't have to look nice. But the idea is: You will now build on that and maybe answer an extended question in the remaining time. </w:t>
       </w:r>
     </w:p>
     <w:p>
@@ -4431,15 +4388,7 @@
     </w:p>
     <w:p>
       <w:r>
-        <w:t xml:space="preserve">The goal of the first prototype product is to add additional features and functionality to the MVP as a baseline, and design decisions should be based on the results of the previous user testing cycle. Features at this stage may be incomplete, limited or even non functionable. The focus can also be on appearance, </w:t>
-      </w:r>
-      <w:proofErr w:type="gramStart"/>
-      <w:r>
-        <w:t>structure</w:t>
-      </w:r>
-      <w:proofErr w:type="gramEnd"/>
-      <w:r>
-        <w:t xml:space="preserve"> and interactivity. This iteration can be helpful for aligning the team on the final product vision. </w:t>
+        <w:t xml:space="preserve">The goal of the first prototype product is to add additional features and functionality to the MVP as a baseline, and design decisions should be based on the results of the previous user testing cycle. Features at this stage may be incomplete, limited or even non functionable. The focus can also be on appearance, structure and interactivity. This iteration can be helpful for aligning the team on the final product vision. </w:t>
       </w:r>
     </w:p>
     <w:p>
@@ -4483,15 +4432,7 @@
         <w:t>Your team should d</w:t>
       </w:r>
       <w:r>
-        <w:t xml:space="preserve">emonstrate your understanding of artificial intelligence by building application functionality that uses AI tools , </w:t>
-      </w:r>
-      <w:proofErr w:type="gramStart"/>
-      <w:r>
-        <w:t>concepts</w:t>
-      </w:r>
-      <w:proofErr w:type="gramEnd"/>
-      <w:r>
-        <w:t xml:space="preserve"> and models. For example, </w:t>
+        <w:t xml:space="preserve">emonstrate your understanding of artificial intelligence by building application functionality that uses AI tools , concepts and models. For example, </w:t>
       </w:r>
       <w:r>
         <w:t xml:space="preserve">you could add </w:t>
@@ -4500,13 +4441,8 @@
         <w:t>a chat bot</w:t>
       </w:r>
       <w:r>
-        <w:t xml:space="preserve">, suggested </w:t>
-      </w:r>
-      <w:proofErr w:type="gramStart"/>
-      <w:r>
-        <w:t>search</w:t>
-      </w:r>
-      <w:proofErr w:type="gramEnd"/>
+        <w:t>, suggested search</w:t>
+      </w:r>
       <w:r>
         <w:t xml:space="preserve"> or an avatar creator</w:t>
       </w:r>
@@ -4718,15 +4654,7 @@
         <w:t>save your work to and checkpoint it frequently</w:t>
       </w:r>
       <w:r>
-        <w:t xml:space="preserve"> so if someone misses a day your whole team </w:t>
-      </w:r>
-      <w:proofErr w:type="gramStart"/>
-      <w:r>
-        <w:t>doesn’t</w:t>
-      </w:r>
-      <w:proofErr w:type="gramEnd"/>
-      <w:r>
-        <w:t xml:space="preserve"> get caught behind</w:t>
+        <w:t xml:space="preserve"> so if someone misses a day your whole team doesn’t get caught behind</w:t>
       </w:r>
       <w:r>
         <w:t xml:space="preserve">. You could also use something like a </w:t>
@@ -4892,7 +4820,7 @@
         <w:spacing w:before="0" w:after="160" w:line="259" w:lineRule="auto"/>
       </w:pPr>
     </w:p>
-    <w:bookmarkEnd w:id="0"/>
+    <w:bookmarkEnd w:id="1"/>
     <w:p>
       <w:pPr>
         <w:spacing w:before="0" w:after="160" w:line="259" w:lineRule="auto"/>
@@ -9141,15 +9069,12 @@
 </file>
 
 <file path=customXml/item2.xml><?xml version="1.0" encoding="utf-8"?>
-<p:properties xmlns:p="http://schemas.microsoft.com/office/2006/metadata/properties" xmlns:xsi="http://www.w3.org/2001/XMLSchema-instance" xmlns:pc="http://schemas.microsoft.com/office/infopath/2007/PartnerControls">
-  <documentManagement>
-    <lcf76f155ced4ddcb4097134ff3c332f xmlns="c319d61d-2005-46c1-b745-2d154ed3822a">
-      <Terms xmlns="http://schemas.microsoft.com/office/infopath/2007/PartnerControls"/>
-    </lcf76f155ced4ddcb4097134ff3c332f>
-    <TaxCatchAll xmlns="1b5d0ff9-ddc4-429e-a7d9-b8b8a70810cc" xsi:nil="true"/>
-    <ItemType xmlns="c319d61d-2005-46c1-b745-2d154ed3822a" xsi:nil="true"/>
-  </documentManagement>
-</p:properties>
+<?mso-contentType ?>
+<FormTemplates xmlns="http://schemas.microsoft.com/sharepoint/v3/contenttype/forms">
+  <Display>DocumentLibraryForm</Display>
+  <Edit>DocumentLibraryForm</Edit>
+  <New>DocumentLibraryForm</New>
+</FormTemplates>
 </file>
 
 <file path=customXml/item3.xml><?xml version="1.0" encoding="utf-8"?>
@@ -9378,12 +9303,15 @@
 </file>
 
 <file path=customXml/item4.xml><?xml version="1.0" encoding="utf-8"?>
-<?mso-contentType ?>
-<FormTemplates xmlns="http://schemas.microsoft.com/sharepoint/v3/contenttype/forms">
-  <Display>DocumentLibraryForm</Display>
-  <Edit>DocumentLibraryForm</Edit>
-  <New>DocumentLibraryForm</New>
-</FormTemplates>
+<p:properties xmlns:p="http://schemas.microsoft.com/office/2006/metadata/properties" xmlns:xsi="http://www.w3.org/2001/XMLSchema-instance" xmlns:pc="http://schemas.microsoft.com/office/infopath/2007/PartnerControls">
+  <documentManagement>
+    <lcf76f155ced4ddcb4097134ff3c332f xmlns="c319d61d-2005-46c1-b745-2d154ed3822a">
+      <Terms xmlns="http://schemas.microsoft.com/office/infopath/2007/PartnerControls"/>
+    </lcf76f155ced4ddcb4097134ff3c332f>
+    <TaxCatchAll xmlns="1b5d0ff9-ddc4-429e-a7d9-b8b8a70810cc" xsi:nil="true"/>
+    <ItemType xmlns="c319d61d-2005-46c1-b745-2d154ed3822a" xsi:nil="true"/>
+  </documentManagement>
+</p:properties>
 </file>
 
 <file path=customXml/itemProps1.xml><?xml version="1.0" encoding="utf-8"?>
@@ -9395,12 +9323,9 @@
 </file>
 
 <file path=customXml/itemProps2.xml><?xml version="1.0" encoding="utf-8"?>
-<ds:datastoreItem xmlns:ds="http://schemas.openxmlformats.org/officeDocument/2006/customXml" ds:itemID="{86D3CC65-A211-4AA4-9E93-2F39639D48C7}">
+<ds:datastoreItem xmlns:ds="http://schemas.openxmlformats.org/officeDocument/2006/customXml" ds:itemID="{1EF956C6-2A7C-438B-ACF2-9A85252697A5}">
   <ds:schemaRefs>
-    <ds:schemaRef ds:uri="http://schemas.microsoft.com/office/2006/metadata/properties"/>
-    <ds:schemaRef ds:uri="http://schemas.microsoft.com/office/infopath/2007/PartnerControls"/>
-    <ds:schemaRef ds:uri="c319d61d-2005-46c1-b745-2d154ed3822a"/>
-    <ds:schemaRef ds:uri="1b5d0ff9-ddc4-429e-a7d9-b8b8a70810cc"/>
+    <ds:schemaRef ds:uri="http://schemas.microsoft.com/sharepoint/v3/contenttype/forms"/>
   </ds:schemaRefs>
 </ds:datastoreItem>
 </file>
@@ -9425,9 +9350,12 @@
 </file>
 
 <file path=customXml/itemProps4.xml><?xml version="1.0" encoding="utf-8"?>
-<ds:datastoreItem xmlns:ds="http://schemas.openxmlformats.org/officeDocument/2006/customXml" ds:itemID="{1EF956C6-2A7C-438B-ACF2-9A85252697A5}">
+<ds:datastoreItem xmlns:ds="http://schemas.openxmlformats.org/officeDocument/2006/customXml" ds:itemID="{86D3CC65-A211-4AA4-9E93-2F39639D48C7}">
   <ds:schemaRefs>
-    <ds:schemaRef ds:uri="http://schemas.microsoft.com/sharepoint/v3/contenttype/forms"/>
+    <ds:schemaRef ds:uri="http://schemas.microsoft.com/office/2006/metadata/properties"/>
+    <ds:schemaRef ds:uri="http://schemas.microsoft.com/office/infopath/2007/PartnerControls"/>
+    <ds:schemaRef ds:uri="c319d61d-2005-46c1-b745-2d154ed3822a"/>
+    <ds:schemaRef ds:uri="1b5d0ff9-ddc4-429e-a7d9-b8b8a70810cc"/>
   </ds:schemaRefs>
 </ds:datastoreItem>
 </file>
</xml_diff>

<commit_message>
add stretch ai content and merge victorias grammas, etc changes
</commit_message>
<xml_diff>
--- a/sky grad project.docx
+++ b/sky grad project.docx
@@ -158,7 +158,7 @@
           <w:r>
             <w:fldChar w:fldCharType="separate"/>
           </w:r>
-          <w:hyperlink w:anchor="_Toc203578177" w:history="1">
+          <w:hyperlink w:anchor="_Toc203580386" w:history="1">
             <w:r>
               <w:rPr>
                 <w:rStyle w:val="Hyperlink"/>
@@ -206,7 +206,7 @@
                 <w:noProof/>
                 <w:webHidden/>
               </w:rPr>
-              <w:instrText xml:space="preserve"> PAGEREF _Toc203578177 \h </w:instrText>
+              <w:instrText xml:space="preserve"> PAGEREF _Toc203580386 \h </w:instrText>
             </w:r>
             <w:r>
               <w:rPr>
@@ -255,7 +255,7 @@
               <w14:ligatures w14:val="none"/>
             </w:rPr>
           </w:pPr>
-          <w:hyperlink w:anchor="_Toc203578178" w:history="1">
+          <w:hyperlink w:anchor="_Toc203580387" w:history="1">
             <w:r>
               <w:rPr>
                 <w:rStyle w:val="Hyperlink"/>
@@ -303,7 +303,7 @@
                 <w:noProof/>
                 <w:webHidden/>
               </w:rPr>
-              <w:instrText xml:space="preserve"> PAGEREF _Toc203578178 \h </w:instrText>
+              <w:instrText xml:space="preserve"> PAGEREF _Toc203580387 \h </w:instrText>
             </w:r>
             <w:r>
               <w:rPr>
@@ -352,7 +352,7 @@
               <w14:ligatures w14:val="none"/>
             </w:rPr>
           </w:pPr>
-          <w:hyperlink w:anchor="_Toc203578179" w:history="1">
+          <w:hyperlink w:anchor="_Toc203580388" w:history="1">
             <w:r>
               <w:rPr>
                 <w:rStyle w:val="Hyperlink"/>
@@ -400,7 +400,7 @@
                 <w:noProof/>
                 <w:webHidden/>
               </w:rPr>
-              <w:instrText xml:space="preserve"> PAGEREF _Toc203578179 \h </w:instrText>
+              <w:instrText xml:space="preserve"> PAGEREF _Toc203580388 \h </w:instrText>
             </w:r>
             <w:r>
               <w:rPr>
@@ -449,7 +449,7 @@
               <w14:ligatures w14:val="none"/>
             </w:rPr>
           </w:pPr>
-          <w:hyperlink w:anchor="_Toc203578180" w:history="1">
+          <w:hyperlink w:anchor="_Toc203580389" w:history="1">
             <w:r>
               <w:rPr>
                 <w:rStyle w:val="Hyperlink"/>
@@ -497,7 +497,7 @@
                 <w:noProof/>
                 <w:webHidden/>
               </w:rPr>
-              <w:instrText xml:space="preserve"> PAGEREF _Toc203578180 \h </w:instrText>
+              <w:instrText xml:space="preserve"> PAGEREF _Toc203580389 \h </w:instrText>
             </w:r>
             <w:r>
               <w:rPr>
@@ -546,7 +546,7 @@
               <w14:ligatures w14:val="none"/>
             </w:rPr>
           </w:pPr>
-          <w:hyperlink w:anchor="_Toc203578181" w:history="1">
+          <w:hyperlink w:anchor="_Toc203580390" w:history="1">
             <w:r>
               <w:rPr>
                 <w:rStyle w:val="Hyperlink"/>
@@ -594,7 +594,7 @@
                 <w:noProof/>
                 <w:webHidden/>
               </w:rPr>
-              <w:instrText xml:space="preserve"> PAGEREF _Toc203578181 \h </w:instrText>
+              <w:instrText xml:space="preserve"> PAGEREF _Toc203580390 \h </w:instrText>
             </w:r>
             <w:r>
               <w:rPr>
@@ -643,7 +643,7 @@
               <w14:ligatures w14:val="none"/>
             </w:rPr>
           </w:pPr>
-          <w:hyperlink w:anchor="_Toc203578182" w:history="1">
+          <w:hyperlink w:anchor="_Toc203580391" w:history="1">
             <w:r>
               <w:rPr>
                 <w:rStyle w:val="Hyperlink"/>
@@ -691,7 +691,7 @@
                 <w:noProof/>
                 <w:webHidden/>
               </w:rPr>
-              <w:instrText xml:space="preserve"> PAGEREF _Toc203578182 \h </w:instrText>
+              <w:instrText xml:space="preserve"> PAGEREF _Toc203580391 \h </w:instrText>
             </w:r>
             <w:r>
               <w:rPr>
@@ -740,7 +740,7 @@
               <w14:ligatures w14:val="none"/>
             </w:rPr>
           </w:pPr>
-          <w:hyperlink w:anchor="_Toc203578183" w:history="1">
+          <w:hyperlink w:anchor="_Toc203580392" w:history="1">
             <w:r>
               <w:rPr>
                 <w:rStyle w:val="Hyperlink"/>
@@ -788,7 +788,7 @@
                 <w:noProof/>
                 <w:webHidden/>
               </w:rPr>
-              <w:instrText xml:space="preserve"> PAGEREF _Toc203578183 \h </w:instrText>
+              <w:instrText xml:space="preserve"> PAGEREF _Toc203580392 \h </w:instrText>
             </w:r>
             <w:r>
               <w:rPr>
@@ -837,7 +837,7 @@
               <w14:ligatures w14:val="none"/>
             </w:rPr>
           </w:pPr>
-          <w:hyperlink w:anchor="_Toc203578184" w:history="1">
+          <w:hyperlink w:anchor="_Toc203580393" w:history="1">
             <w:r>
               <w:rPr>
                 <w:rStyle w:val="Hyperlink"/>
@@ -885,7 +885,7 @@
                 <w:noProof/>
                 <w:webHidden/>
               </w:rPr>
-              <w:instrText xml:space="preserve"> PAGEREF _Toc203578184 \h </w:instrText>
+              <w:instrText xml:space="preserve"> PAGEREF _Toc203580393 \h </w:instrText>
             </w:r>
             <w:r>
               <w:rPr>
@@ -934,7 +934,7 @@
               <w14:ligatures w14:val="none"/>
             </w:rPr>
           </w:pPr>
-          <w:hyperlink w:anchor="_Toc203578185" w:history="1">
+          <w:hyperlink w:anchor="_Toc203580394" w:history="1">
             <w:r>
               <w:rPr>
                 <w:rStyle w:val="Hyperlink"/>
@@ -982,7 +982,7 @@
                 <w:noProof/>
                 <w:webHidden/>
               </w:rPr>
-              <w:instrText xml:space="preserve"> PAGEREF _Toc203578185 \h </w:instrText>
+              <w:instrText xml:space="preserve"> PAGEREF _Toc203580394 \h </w:instrText>
             </w:r>
             <w:r>
               <w:rPr>
@@ -1031,7 +1031,7 @@
               <w14:ligatures w14:val="none"/>
             </w:rPr>
           </w:pPr>
-          <w:hyperlink w:anchor="_Toc203578186" w:history="1">
+          <w:hyperlink w:anchor="_Toc203580395" w:history="1">
             <w:r>
               <w:rPr>
                 <w:rStyle w:val="Hyperlink"/>
@@ -1079,7 +1079,7 @@
                 <w:noProof/>
                 <w:webHidden/>
               </w:rPr>
-              <w:instrText xml:space="preserve"> PAGEREF _Toc203578186 \h </w:instrText>
+              <w:instrText xml:space="preserve"> PAGEREF _Toc203580395 \h </w:instrText>
             </w:r>
             <w:r>
               <w:rPr>
@@ -1128,7 +1128,7 @@
               <w14:ligatures w14:val="none"/>
             </w:rPr>
           </w:pPr>
-          <w:hyperlink w:anchor="_Toc203578187" w:history="1">
+          <w:hyperlink w:anchor="_Toc203580396" w:history="1">
             <w:r>
               <w:rPr>
                 <w:rStyle w:val="Hyperlink"/>
@@ -1176,7 +1176,7 @@
                 <w:noProof/>
                 <w:webHidden/>
               </w:rPr>
-              <w:instrText xml:space="preserve"> PAGEREF _Toc203578187 \h </w:instrText>
+              <w:instrText xml:space="preserve"> PAGEREF _Toc203580396 \h </w:instrText>
             </w:r>
             <w:r>
               <w:rPr>
@@ -1225,7 +1225,7 @@
               <w14:ligatures w14:val="none"/>
             </w:rPr>
           </w:pPr>
-          <w:hyperlink w:anchor="_Toc203578188" w:history="1">
+          <w:hyperlink w:anchor="_Toc203580397" w:history="1">
             <w:r>
               <w:rPr>
                 <w:rStyle w:val="Hyperlink"/>
@@ -1273,7 +1273,7 @@
                 <w:noProof/>
                 <w:webHidden/>
               </w:rPr>
-              <w:instrText xml:space="preserve"> PAGEREF _Toc203578188 \h </w:instrText>
+              <w:instrText xml:space="preserve"> PAGEREF _Toc203580397 \h </w:instrText>
             </w:r>
             <w:r>
               <w:rPr>
@@ -1322,7 +1322,7 @@
               <w14:ligatures w14:val="none"/>
             </w:rPr>
           </w:pPr>
-          <w:hyperlink w:anchor="_Toc203578189" w:history="1">
+          <w:hyperlink w:anchor="_Toc203580398" w:history="1">
             <w:r>
               <w:rPr>
                 <w:rStyle w:val="Hyperlink"/>
@@ -1370,7 +1370,104 @@
                 <w:noProof/>
                 <w:webHidden/>
               </w:rPr>
-              <w:instrText xml:space="preserve"> PAGEREF _Toc203578189 \h </w:instrText>
+              <w:instrText xml:space="preserve"> PAGEREF _Toc203580398 \h </w:instrText>
+            </w:r>
+            <w:r>
+              <w:rPr>
+                <w:noProof/>
+                <w:webHidden/>
+              </w:rPr>
+            </w:r>
+            <w:r>
+              <w:rPr>
+                <w:noProof/>
+                <w:webHidden/>
+              </w:rPr>
+              <w:fldChar w:fldCharType="separate"/>
+            </w:r>
+            <w:r>
+              <w:rPr>
+                <w:noProof/>
+                <w:webHidden/>
+              </w:rPr>
+              <w:t>5</w:t>
+            </w:r>
+            <w:r>
+              <w:rPr>
+                <w:noProof/>
+                <w:webHidden/>
+              </w:rPr>
+              <w:fldChar w:fldCharType="end"/>
+            </w:r>
+          </w:hyperlink>
+        </w:p>
+        <w:p>
+          <w:pPr>
+            <w:pStyle w:val="TOC3"/>
+            <w:tabs>
+              <w:tab w:val="left" w:pos="1320"/>
+              <w:tab w:val="right" w:leader="dot" w:pos="10194"/>
+            </w:tabs>
+            <w:rPr>
+              <w:rFonts w:eastAsiaTheme="minorEastAsia"/>
+              <w:noProof/>
+              <w:color w:val="auto"/>
+              <w:kern w:val="0"/>
+              <w:sz w:val="22"/>
+              <w:szCs w:val="22"/>
+              <w:lang w:eastAsia="en-GB"/>
+              <w14:ligatures w14:val="none"/>
+            </w:rPr>
+          </w:pPr>
+          <w:hyperlink w:anchor="_Toc203580399" w:history="1">
+            <w:r>
+              <w:rPr>
+                <w:rStyle w:val="Hyperlink"/>
+                <w:rFonts w:ascii="Figtree" w:hAnsi="Figtree"/>
+                <w:noProof/>
+              </w:rPr>
+              <w:t>2.3.1.</w:t>
+            </w:r>
+            <w:r>
+              <w:rPr>
+                <w:rFonts w:eastAsiaTheme="minorEastAsia"/>
+                <w:noProof/>
+                <w:color w:val="auto"/>
+                <w:kern w:val="0"/>
+                <w:sz w:val="22"/>
+                <w:szCs w:val="22"/>
+                <w:lang w:eastAsia="en-GB"/>
+                <w14:ligatures w14:val="none"/>
+              </w:rPr>
+              <w:tab/>
+            </w:r>
+            <w:r>
+              <w:rPr>
+                <w:rStyle w:val="Hyperlink"/>
+                <w:noProof/>
+              </w:rPr>
+              <w:t>Suggested AI driven features to consider</w:t>
+            </w:r>
+            <w:r>
+              <w:rPr>
+                <w:noProof/>
+                <w:webHidden/>
+              </w:rPr>
+              <w:tab/>
+            </w:r>
+            <w:r>
+              <w:rPr>
+                <w:noProof/>
+                <w:webHidden/>
+              </w:rPr>
+              <w:fldChar w:fldCharType="begin"/>
+            </w:r>
+            <w:r>
+              <w:rPr>
+                <w:noProof/>
+                <w:webHidden/>
+              </w:rPr>
+              <w:instrText xml:space="preserve"> PAGEREF _Toc203580399 \h </w:instrText>
             </w:r>
             <w:r>
               <w:rPr>
@@ -1419,7 +1516,7 @@
               <w14:ligatures w14:val="none"/>
             </w:rPr>
           </w:pPr>
-          <w:hyperlink w:anchor="_Toc203578190" w:history="1">
+          <w:hyperlink w:anchor="_Toc203580400" w:history="1">
             <w:r>
               <w:rPr>
                 <w:rStyle w:val="Hyperlink"/>
@@ -1467,7 +1564,7 @@
                 <w:noProof/>
                 <w:webHidden/>
               </w:rPr>
-              <w:instrText xml:space="preserve"> PAGEREF _Toc203578190 \h </w:instrText>
+              <w:instrText xml:space="preserve"> PAGEREF _Toc203580400 \h </w:instrText>
             </w:r>
             <w:r>
               <w:rPr>
@@ -1487,7 +1584,7 @@
                 <w:noProof/>
                 <w:webHidden/>
               </w:rPr>
-              <w:t>6</w:t>
+              <w:t>7</w:t>
             </w:r>
             <w:r>
               <w:rPr>
@@ -1524,8 +1621,8 @@
       <w:pPr>
         <w:pStyle w:val="Heading1"/>
       </w:pPr>
-      <w:bookmarkStart w:id="0" w:name="_Toc203578177"/>
-      <w:bookmarkStart w:id="1" w:name="_Hlk170215426"/>
+      <w:bookmarkStart w:id="0" w:name="_Hlk170215426"/>
+      <w:bookmarkStart w:id="1" w:name="_Toc203580386"/>
       <w:r>
         <w:lastRenderedPageBreak/>
         <w:t xml:space="preserve">Welcome to your </w:t>
@@ -1536,14 +1633,20 @@
       <w:r>
         <w:t xml:space="preserve"> briefing</w:t>
       </w:r>
-      <w:bookmarkEnd w:id="0"/>
+      <w:bookmarkEnd w:id="1"/>
       <w:r>
         <w:t xml:space="preserve"> </w:t>
       </w:r>
     </w:p>
     <w:p>
       <w:r>
-        <w:t xml:space="preserve">This document will run you through how the </w:t>
+        <w:t xml:space="preserve">This document will </w:t>
+      </w:r>
+      <w:r>
+        <w:t>walk</w:t>
+      </w:r>
+      <w:r>
+        <w:t xml:space="preserve"> you through how the </w:t>
       </w:r>
       <w:r>
         <w:t xml:space="preserve">case study </w:t>
@@ -1596,13 +1699,37 @@
         <w:t xml:space="preserve"> </w:t>
       </w:r>
       <w:r>
-        <w:t xml:space="preserve">You have been allocated sections of time throughout bootcamp to enable you to work on your project in your teams. However it is expected that you </w:t>
+        <w:t xml:space="preserve">You have been allocated sections of time throughout </w:t>
+      </w:r>
+      <w:r>
+        <w:t xml:space="preserve">the </w:t>
+      </w:r>
+      <w:r>
+        <w:t>bootcamp to enable you to work on your project in your teams. However</w:t>
+      </w:r>
+      <w:r>
+        <w:t>,</w:t>
+      </w:r>
+      <w:r>
+        <w:t xml:space="preserve"> it is expected that you </w:t>
       </w:r>
       <w:r>
         <w:t xml:space="preserve">will </w:t>
       </w:r>
       <w:r>
-        <w:t>schedule additional time throughout your bootcamp learning days and self-study days to work on project tasks.</w:t>
+        <w:t xml:space="preserve">schedule additional time </w:t>
+      </w:r>
+      <w:r>
+        <w:t xml:space="preserve">alongside </w:t>
+      </w:r>
+      <w:r>
+        <w:t xml:space="preserve">your bootcamp learning days and </w:t>
+      </w:r>
+      <w:r>
+        <w:t xml:space="preserve">during </w:t>
+      </w:r>
+      <w:r>
+        <w:t>self-study days to work on project tasks.</w:t>
       </w:r>
       <w:r>
         <w:t xml:space="preserve"> </w:t>
@@ -1626,7 +1753,7 @@
       <w:pPr>
         <w:pStyle w:val="Heading2"/>
       </w:pPr>
-      <w:bookmarkStart w:id="2" w:name="_Toc203578178"/>
+      <w:bookmarkStart w:id="2" w:name="_Toc203580387"/>
       <w:r>
         <w:t>Working methods</w:t>
       </w:r>
@@ -1651,7 +1778,7 @@
       <w:pPr>
         <w:pStyle w:val="Heading2"/>
       </w:pPr>
-      <w:bookmarkStart w:id="3" w:name="_Toc203578179"/>
+      <w:bookmarkStart w:id="3" w:name="_Toc203580388"/>
       <w:r>
         <w:t>Cross functional teams</w:t>
       </w:r>
@@ -1785,14 +1912,20 @@
     </w:p>
     <w:p>
       <w:r>
-        <w:t>It is expected that working in a large team will lead to a bit of frustration and friction, but you should all proactively work on maintaining a successful collaboration environment, be respectful and considerate, and ultimately take responsibility for the successful outcome.</w:t>
+        <w:t>It is expected that working in a large team will lead to a bit of frustration and friction, but you should all proactively work on maintaining a successful collaborat</w:t>
+      </w:r>
+      <w:r>
+        <w:t>ive</w:t>
+      </w:r>
+      <w:r>
+        <w:t xml:space="preserve"> environment, be respectful and considerate, and ultimately take responsibility for the successful outcome.</w:t>
       </w:r>
     </w:p>
     <w:p>
       <w:pPr>
         <w:pStyle w:val="Heading2"/>
       </w:pPr>
-      <w:bookmarkStart w:id="4" w:name="_Toc203578180"/>
+      <w:bookmarkStart w:id="4" w:name="_Toc203580389"/>
       <w:r>
         <w:lastRenderedPageBreak/>
         <w:t>The Showcase – what to expect</w:t>
@@ -1804,7 +1937,13 @@
     </w:p>
     <w:p>
       <w:r>
-        <w:t>The Showcase will take place at the Osterley campus on the final Thursday of the bootcamp. All teams will present to invited Sky stakeholders and previous Academy alumni. These formal presentations given by each team in turn, will take place in the Sky Cinema and last around 20 minutes, followed by a Q&amp;A.</w:t>
+        <w:t>The Showcase will take place at the Osterley campus on the final Thursday of the bootcamp. All teams will present to invited Sky stakeholders and previous Academy alumni. These formal presentations given by each team in turn, will take place in the Sky Cinema and last around 20 minutes</w:t>
+      </w:r>
+      <w:r>
+        <w:t xml:space="preserve"> each</w:t>
+      </w:r>
+      <w:r>
+        <w:t>, followed by a Q&amp;A.</w:t>
       </w:r>
     </w:p>
     <w:p>
@@ -1841,6 +1980,9 @@
         <w:t>line managers and other business stakeholders</w:t>
       </w:r>
       <w:r>
+        <w:t>,</w:t>
+      </w:r>
+      <w:r>
         <w:t xml:space="preserve"> so keep in mind that some of </w:t>
       </w:r>
       <w:r>
@@ -1869,7 +2011,7 @@
       <w:pPr>
         <w:pStyle w:val="Heading2"/>
       </w:pPr>
-      <w:bookmarkStart w:id="5" w:name="_Toc203578181"/>
+      <w:bookmarkStart w:id="5" w:name="_Toc203580390"/>
       <w:r>
         <w:t>Technologies</w:t>
       </w:r>
@@ -1994,19 +2136,7 @@
         <w:pStyle w:val="Bulletlist1"/>
       </w:pPr>
       <w:r>
-        <w:t xml:space="preserve">You should produce data visualisations analysing </w:t>
-      </w:r>
-      <w:r>
-        <w:t>test</w:t>
-      </w:r>
-      <w:r>
-        <w:t xml:space="preserve"> results</w:t>
-      </w:r>
-      <w:r>
-        <w:t xml:space="preserve"> </w:t>
-      </w:r>
-      <w:r>
-        <w:t xml:space="preserve">using python libraries. </w:t>
+        <w:t xml:space="preserve">You should produce data visualisations using python libraries to analyse test results. </w:t>
       </w:r>
     </w:p>
     <w:p>
@@ -2014,43 +2144,7 @@
         <w:pStyle w:val="Bulletlist1"/>
       </w:pPr>
       <w:r>
-        <w:t xml:space="preserve">Your presentation will be delivered </w:t>
-      </w:r>
-      <w:r>
-        <w:t>using</w:t>
-      </w:r>
-      <w:r>
-        <w:t xml:space="preserve"> any web based or local </w:t>
-      </w:r>
-      <w:r>
-        <w:t xml:space="preserve">slide </w:t>
-      </w:r>
-      <w:r>
-        <w:t>application</w:t>
-      </w:r>
-      <w:r>
-        <w:t xml:space="preserve">. </w:t>
-      </w:r>
-      <w:r>
-        <w:t xml:space="preserve">Think about using co-pilot to produce a visually compelling </w:t>
-      </w:r>
-      <w:r>
-        <w:t xml:space="preserve">presentation, use a </w:t>
-      </w:r>
-      <w:r>
-        <w:t xml:space="preserve">bright engaging design, </w:t>
-      </w:r>
-      <w:r>
-        <w:t xml:space="preserve">storytelling skills </w:t>
-      </w:r>
-      <w:r>
-        <w:t>and</w:t>
-      </w:r>
-      <w:r>
-        <w:t xml:space="preserve"> </w:t>
-      </w:r>
-      <w:r>
-        <w:t xml:space="preserve">limit how much text on each slide.  </w:t>
+        <w:t xml:space="preserve">Your presentation will be delivered using any web-based or local slide application. Think about using co-pilot to produce a visually compelling presentation, use a bright engaging design, storytelling skills and limit the amount of text on each slide.  </w:t>
       </w:r>
     </w:p>
     <w:p>
@@ -2080,7 +2174,7 @@
       <w:pPr>
         <w:pStyle w:val="Heading2"/>
       </w:pPr>
-      <w:bookmarkStart w:id="6" w:name="_Toc203578182"/>
+      <w:bookmarkStart w:id="6" w:name="_Toc203580391"/>
       <w:r>
         <w:t>Project a</w:t>
       </w:r>
@@ -2116,8 +2210,13 @@
         <w:t xml:space="preserve">naturally </w:t>
       </w:r>
       <w:r>
-        <w:t>produced during your work on the case study</w:t>
-      </w:r>
+        <w:t xml:space="preserve">produced during your work on the case </w:t>
+      </w:r>
+      <w:proofErr w:type="gramStart"/>
+      <w:r>
+        <w:t>study</w:t>
+      </w:r>
+      <w:proofErr w:type="gramEnd"/>
       <w:r>
         <w:t xml:space="preserve"> and these should </w:t>
       </w:r>
@@ -2153,7 +2252,7 @@
         <w:t>equirements</w:t>
       </w:r>
       <w:r>
-        <w:t xml:space="preserve"> analysis </w:t>
+        <w:t xml:space="preserve"> analysis</w:t>
       </w:r>
     </w:p>
     <w:p>
@@ -2188,6 +2287,9 @@
       <w:r>
         <w:t>Technical specifications</w:t>
       </w:r>
+      <w:r>
+        <w:t xml:space="preserve"> including vulnerability risk assessment </w:t>
+      </w:r>
     </w:p>
     <w:p>
       <w:pPr>
@@ -2227,7 +2329,7 @@
       <w:pPr>
         <w:pStyle w:val="Heading1"/>
       </w:pPr>
-      <w:bookmarkStart w:id="7" w:name="_Toc203578183"/>
+      <w:bookmarkStart w:id="7" w:name="_Toc203580392"/>
       <w:r>
         <w:lastRenderedPageBreak/>
         <w:t xml:space="preserve">Case study </w:t>
@@ -2244,7 +2346,7 @@
       <w:pPr>
         <w:pStyle w:val="Heading2"/>
       </w:pPr>
-      <w:bookmarkStart w:id="8" w:name="_Toc203578184"/>
+      <w:bookmarkStart w:id="8" w:name="_Toc203580393"/>
       <w:r>
         <w:t>Product Ideas</w:t>
       </w:r>
@@ -2742,56 +2844,6 @@
               <w:t>.</w:t>
             </w:r>
           </w:p>
-        </w:tc>
-      </w:tr>
-      <w:tr>
-        <w:trPr>
-          <w:trHeight w:val="85"/>
-        </w:trPr>
-        <w:tc>
-          <w:tcPr>
-            <w:cnfStyle w:val="001000000000" w:firstRow="0" w:lastRow="0" w:firstColumn="1" w:lastColumn="0" w:oddVBand="0" w:evenVBand="0" w:oddHBand="0" w:evenHBand="0" w:firstRowFirstColumn="0" w:firstRowLastColumn="0" w:lastRowFirstColumn="0" w:lastRowLastColumn="0"/>
-            <w:tcW w:w="1838" w:type="dxa"/>
-          </w:tcPr>
-          <w:p>
-            <w:pPr>
-              <w:spacing w:before="40" w:after="40" w:line="264" w:lineRule="auto"/>
-              <w:ind w:left="306" w:hanging="284"/>
-              <w:rPr>
-                <w:kern w:val="0"/>
-                <w:sz w:val="20"/>
-                <w14:ligatures w14:val="none"/>
-              </w:rPr>
-            </w:pPr>
-            <w:hyperlink r:id="rId18" w:history="1">
-              <w:r>
-                <w:rPr>
-                  <w:rStyle w:val="Hyperlink"/>
-                  <w:b w:val="0"/>
-                  <w:bCs w:val="0"/>
-                  <w:kern w:val="0"/>
-                  <w:sz w:val="20"/>
-                  <w14:ligatures w14:val="none"/>
-                </w:rPr>
-                <w:t>Sky Zero</w:t>
-              </w:r>
-            </w:hyperlink>
-            <w:r>
-              <w:rPr>
-                <w:b w:val="0"/>
-                <w:bCs w:val="0"/>
-                <w:kern w:val="0"/>
-                <w:sz w:val="20"/>
-                <w14:ligatures w14:val="none"/>
-              </w:rPr>
-              <w:t xml:space="preserve"> B</w:t>
-            </w:r>
-          </w:p>
-        </w:tc>
-        <w:tc>
-          <w:tcPr>
-            <w:tcW w:w="3544" w:type="dxa"/>
-          </w:tcPr>
           <w:p>
             <w:pPr>
               <w:spacing w:before="40" w:after="40" w:line="264" w:lineRule="auto"/>
@@ -2808,190 +2860,7 @@
                 <w:sz w:val="20"/>
                 <w14:ligatures w14:val="none"/>
               </w:rPr>
-              <w:t>Develop a public-facing website that shows Sky customers how to reduce their environmental impact, both while using Sky services (like set-top boxes) and in daily life.</w:t>
-            </w:r>
-          </w:p>
-        </w:tc>
-        <w:tc>
-          <w:tcPr>
-            <w:tcW w:w="4961" w:type="dxa"/>
-          </w:tcPr>
-          <w:p>
-            <w:pPr>
-              <w:spacing w:before="40" w:after="40" w:line="264" w:lineRule="auto"/>
-              <w:cnfStyle w:val="000000000000" w:firstRow="0" w:lastRow="0" w:firstColumn="0" w:lastColumn="0" w:oddVBand="0" w:evenVBand="0" w:oddHBand="0" w:evenHBand="0" w:firstRowFirstColumn="0" w:firstRowLastColumn="0" w:lastRowFirstColumn="0" w:lastRowLastColumn="0"/>
-              <w:rPr>
-                <w:kern w:val="0"/>
-                <w:sz w:val="20"/>
-                <w14:ligatures w14:val="none"/>
-              </w:rPr>
-            </w:pPr>
-            <w:r>
-              <w:rPr>
-                <w:kern w:val="0"/>
-                <w:sz w:val="20"/>
-                <w14:ligatures w14:val="none"/>
-              </w:rPr>
-              <w:t>Carbon impact information on common devices (e.g., Sky Q vs Sky Stream).</w:t>
-            </w:r>
-          </w:p>
-          <w:p>
-            <w:pPr>
-              <w:spacing w:before="40" w:after="40" w:line="264" w:lineRule="auto"/>
-              <w:cnfStyle w:val="000000000000" w:firstRow="0" w:lastRow="0" w:firstColumn="0" w:lastColumn="0" w:oddVBand="0" w:evenVBand="0" w:oddHBand="0" w:evenHBand="0" w:firstRowFirstColumn="0" w:firstRowLastColumn="0" w:lastRowFirstColumn="0" w:lastRowLastColumn="0"/>
-              <w:rPr>
-                <w:kern w:val="0"/>
-                <w:sz w:val="20"/>
-                <w14:ligatures w14:val="none"/>
-              </w:rPr>
-            </w:pPr>
-            <w:r>
-              <w:rPr>
-                <w:kern w:val="0"/>
-                <w:sz w:val="20"/>
-                <w14:ligatures w14:val="none"/>
-              </w:rPr>
-              <w:t>Energy-saving tips (e.g., setting boxes to Eco mode, unplugging habits).</w:t>
-            </w:r>
-          </w:p>
-          <w:p>
-            <w:pPr>
-              <w:spacing w:before="40" w:after="40" w:line="264" w:lineRule="auto"/>
-              <w:cnfStyle w:val="000000000000" w:firstRow="0" w:lastRow="0" w:firstColumn="0" w:lastColumn="0" w:oddVBand="0" w:evenVBand="0" w:oddHBand="0" w:evenHBand="0" w:firstRowFirstColumn="0" w:firstRowLastColumn="0" w:lastRowFirstColumn="0" w:lastRowLastColumn="0"/>
-              <w:rPr>
-                <w:kern w:val="0"/>
-                <w:sz w:val="20"/>
-                <w14:ligatures w14:val="none"/>
-              </w:rPr>
-            </w:pPr>
-            <w:r>
-              <w:rPr>
-                <w:kern w:val="0"/>
-                <w:sz w:val="20"/>
-                <w14:ligatures w14:val="none"/>
-              </w:rPr>
-              <w:t>Eco-content recommendations (TV shows, documentaries on climate).</w:t>
-            </w:r>
-          </w:p>
-          <w:p>
-            <w:pPr>
-              <w:spacing w:before="40" w:after="40" w:line="264" w:lineRule="auto"/>
-              <w:cnfStyle w:val="000000000000" w:firstRow="0" w:lastRow="0" w:firstColumn="0" w:lastColumn="0" w:oddVBand="0" w:evenVBand="0" w:oddHBand="0" w:evenHBand="0" w:firstRowFirstColumn="0" w:firstRowLastColumn="0" w:lastRowFirstColumn="0" w:lastRowLastColumn="0"/>
-              <w:rPr>
-                <w:kern w:val="0"/>
-                <w:sz w:val="20"/>
-                <w14:ligatures w14:val="none"/>
-              </w:rPr>
-            </w:pPr>
-            <w:r>
-              <w:rPr>
-                <w:kern w:val="0"/>
-                <w:sz w:val="20"/>
-                <w14:ligatures w14:val="none"/>
-              </w:rPr>
-              <w:t>Lifestyle challenges (e.g., meat-free week, energy-saving pledges).</w:t>
-            </w:r>
-          </w:p>
-          <w:p>
-            <w:pPr>
-              <w:spacing w:before="40" w:after="40" w:line="264" w:lineRule="auto"/>
-              <w:cnfStyle w:val="000000000000" w:firstRow="0" w:lastRow="0" w:firstColumn="0" w:lastColumn="0" w:oddVBand="0" w:evenVBand="0" w:oddHBand="0" w:evenHBand="0" w:firstRowFirstColumn="0" w:firstRowLastColumn="0" w:lastRowFirstColumn="0" w:lastRowLastColumn="0"/>
-              <w:rPr>
-                <w:kern w:val="0"/>
-                <w:sz w:val="20"/>
-                <w14:ligatures w14:val="none"/>
-              </w:rPr>
-            </w:pPr>
-            <w:r>
-              <w:rPr>
-                <w:kern w:val="0"/>
-                <w:sz w:val="20"/>
-                <w14:ligatures w14:val="none"/>
-              </w:rPr>
-              <w:t>Shareable achievements and progress tracker.</w:t>
-            </w:r>
-          </w:p>
-          <w:p>
-            <w:pPr>
-              <w:spacing w:before="40" w:after="40" w:line="264" w:lineRule="auto"/>
-              <w:cnfStyle w:val="000000000000" w:firstRow="0" w:lastRow="0" w:firstColumn="0" w:lastColumn="0" w:oddVBand="0" w:evenVBand="0" w:oddHBand="0" w:evenHBand="0" w:firstRowFirstColumn="0" w:firstRowLastColumn="0" w:lastRowFirstColumn="0" w:lastRowLastColumn="0"/>
-              <w:rPr>
-                <w:kern w:val="0"/>
-                <w:sz w:val="20"/>
-                <w14:ligatures w14:val="none"/>
-              </w:rPr>
-            </w:pPr>
-            <w:r>
-              <w:rPr>
-                <w:kern w:val="0"/>
-                <w:sz w:val="20"/>
-                <w14:ligatures w14:val="none"/>
-              </w:rPr>
-              <w:t>+ Back end r</w:t>
-            </w:r>
-            <w:r>
-              <w:rPr>
-                <w:kern w:val="0"/>
-                <w:sz w:val="20"/>
-                <w14:ligatures w14:val="none"/>
-              </w:rPr>
-              <w:t xml:space="preserve">elational database that stores </w:t>
-            </w:r>
-            <w:r>
-              <w:rPr>
-                <w:kern w:val="0"/>
-                <w:sz w:val="20"/>
-                <w14:ligatures w14:val="none"/>
-              </w:rPr>
-              <w:t xml:space="preserve">limited personal data with progress </w:t>
-            </w:r>
-            <w:r>
-              <w:rPr>
-                <w:kern w:val="0"/>
-                <w:sz w:val="20"/>
-                <w14:ligatures w14:val="none"/>
-              </w:rPr>
-              <w:t>/</w:t>
-            </w:r>
-            <w:r>
-              <w:rPr>
-                <w:kern w:val="0"/>
-                <w:sz w:val="20"/>
-                <w14:ligatures w14:val="none"/>
-              </w:rPr>
-              <w:t xml:space="preserve"> achievements, </w:t>
-            </w:r>
-            <w:r>
-              <w:rPr>
-                <w:kern w:val="0"/>
-                <w:sz w:val="20"/>
-                <w14:ligatures w14:val="none"/>
-              </w:rPr>
-              <w:t xml:space="preserve">all </w:t>
-            </w:r>
-            <w:r>
-              <w:rPr>
-                <w:kern w:val="0"/>
-                <w:sz w:val="20"/>
-                <w14:ligatures w14:val="none"/>
-              </w:rPr>
-              <w:t>visitor</w:t>
-            </w:r>
-            <w:r>
-              <w:rPr>
-                <w:kern w:val="0"/>
-                <w:sz w:val="20"/>
-                <w14:ligatures w14:val="none"/>
-              </w:rPr>
-              <w:t xml:space="preserve"> interactions and web page traffic</w:t>
-            </w:r>
-            <w:r>
-              <w:rPr>
-                <w:kern w:val="0"/>
-                <w:sz w:val="20"/>
-                <w14:ligatures w14:val="none"/>
-              </w:rPr>
-              <w:t>.</w:t>
+              <w:t>+ appropriate controls in place to protect the product from vulnerabilities and protect data privacy</w:t>
             </w:r>
           </w:p>
         </w:tc>
@@ -3010,14 +2879,12 @@
               <w:spacing w:before="40" w:after="40" w:line="264" w:lineRule="auto"/>
               <w:ind w:left="306" w:hanging="284"/>
               <w:rPr>
-                <w:b w:val="0"/>
-                <w:bCs w:val="0"/>
                 <w:kern w:val="0"/>
                 <w:sz w:val="20"/>
                 <w14:ligatures w14:val="none"/>
               </w:rPr>
             </w:pPr>
-            <w:hyperlink r:id="rId19" w:history="1">
+            <w:hyperlink r:id="rId18" w:history="1">
               <w:r>
                 <w:rPr>
                   <w:rStyle w:val="Hyperlink"/>
@@ -3027,7 +2894,7 @@
                   <w:sz w:val="20"/>
                   <w14:ligatures w14:val="none"/>
                 </w:rPr>
-                <w:t>Sky Up</w:t>
+                <w:t>Sky Zero</w:t>
               </w:r>
             </w:hyperlink>
             <w:r>
@@ -3038,7 +2905,7 @@
                 <w:sz w:val="20"/>
                 <w14:ligatures w14:val="none"/>
               </w:rPr>
-              <w:t xml:space="preserve"> A</w:t>
+              <w:t xml:space="preserve"> B</w:t>
             </w:r>
           </w:p>
         </w:tc>
@@ -3062,63 +2929,7 @@
                 <w:sz w:val="20"/>
                 <w14:ligatures w14:val="none"/>
               </w:rPr>
-              <w:t>C</w:t>
-            </w:r>
-            <w:r>
-              <w:rPr>
-                <w:kern w:val="0"/>
-                <w:sz w:val="20"/>
-                <w14:ligatures w14:val="none"/>
-              </w:rPr>
-              <w:t xml:space="preserve">reate a website that aggregates and maps </w:t>
-            </w:r>
-            <w:r>
-              <w:rPr>
-                <w:kern w:val="0"/>
-                <w:sz w:val="20"/>
-                <w14:ligatures w14:val="none"/>
-              </w:rPr>
-              <w:t xml:space="preserve">the location of </w:t>
-            </w:r>
-            <w:r>
-              <w:rPr>
-                <w:kern w:val="0"/>
-                <w:sz w:val="20"/>
-                <w14:ligatures w14:val="none"/>
-              </w:rPr>
-              <w:t>free or low-cost digital resources — such as public Wi-Fi zones, device loan programs, free training classes</w:t>
-            </w:r>
-            <w:r>
-              <w:rPr>
-                <w:kern w:val="0"/>
-                <w:sz w:val="20"/>
-                <w14:ligatures w14:val="none"/>
-              </w:rPr>
-              <w:t xml:space="preserve"> </w:t>
-            </w:r>
-            <w:r>
-              <w:rPr>
-                <w:kern w:val="0"/>
-                <w:sz w:val="20"/>
-                <w14:ligatures w14:val="none"/>
-              </w:rPr>
-              <w:t xml:space="preserve">— </w:t>
-            </w:r>
-            <w:r>
-              <w:rPr>
-                <w:kern w:val="0"/>
-                <w:sz w:val="20"/>
-                <w14:ligatures w14:val="none"/>
-              </w:rPr>
-              <w:t xml:space="preserve">throughout the </w:t>
-            </w:r>
-            <w:r>
-              <w:rPr>
-                <w:kern w:val="0"/>
-                <w:sz w:val="20"/>
-                <w14:ligatures w14:val="none"/>
-              </w:rPr>
-              <w:t>UK.</w:t>
+              <w:t>Develop a public-facing website that shows Sky customers how to reduce their environmental impact, both while using Sky services (like set-top boxes) and in daily life.</w:t>
             </w:r>
           </w:p>
         </w:tc>
@@ -3142,7 +2953,7 @@
                 <w:sz w:val="20"/>
                 <w14:ligatures w14:val="none"/>
               </w:rPr>
-              <w:t>Postcode-based search and filters (e.g., device loans, free internet, courses).</w:t>
+              <w:t>Carbon impact information on common devices (e.g., Sky Q vs Sky Stream).</w:t>
             </w:r>
           </w:p>
           <w:p>
@@ -3161,7 +2972,7 @@
                 <w:sz w:val="20"/>
                 <w14:ligatures w14:val="none"/>
               </w:rPr>
-              <w:t>Admin panel for trusted partners (libraries, councils, NGOs) to add/update listings.</w:t>
+              <w:t>Energy-saving tips (e.g., setting boxes to Eco mode, unplugging habits).</w:t>
             </w:r>
           </w:p>
           <w:p>
@@ -3180,39 +2991,7 @@
                 <w:sz w:val="20"/>
                 <w14:ligatures w14:val="none"/>
               </w:rPr>
-              <w:t xml:space="preserve">Mobile-first design </w:t>
-            </w:r>
-            <w:r>
-              <w:rPr>
-                <w:kern w:val="0"/>
-                <w:sz w:val="20"/>
-                <w14:ligatures w14:val="none"/>
-              </w:rPr>
-              <w:t xml:space="preserve">which enables </w:t>
-            </w:r>
-            <w:r>
-              <w:rPr>
-                <w:kern w:val="0"/>
-                <w:sz w:val="20"/>
-                <w14:ligatures w14:val="none"/>
-              </w:rPr>
-              <w:t xml:space="preserve">accessibility </w:t>
-            </w:r>
-            <w:r>
-              <w:rPr>
-                <w:kern w:val="0"/>
-                <w:sz w:val="20"/>
-                <w14:ligatures w14:val="none"/>
-              </w:rPr>
-              <w:t xml:space="preserve">even </w:t>
-            </w:r>
-            <w:r>
-              <w:rPr>
-                <w:kern w:val="0"/>
-                <w:sz w:val="20"/>
-                <w14:ligatures w14:val="none"/>
-              </w:rPr>
-              <w:t>on low-end smartphones.</w:t>
+              <w:t>Eco-content recommendations (TV shows, documentaries on climate).</w:t>
             </w:r>
           </w:p>
           <w:p>
@@ -3231,23 +3010,7 @@
                 <w:sz w:val="20"/>
                 <w14:ligatures w14:val="none"/>
               </w:rPr>
-              <w:t>Option to download info as PDF (useful for offline sharing</w:t>
-            </w:r>
-            <w:r>
-              <w:rPr>
-                <w:kern w:val="0"/>
-                <w:sz w:val="20"/>
-                <w14:ligatures w14:val="none"/>
-              </w:rPr>
-              <w:t xml:space="preserve"> and enhanced readability</w:t>
-            </w:r>
-            <w:r>
-              <w:rPr>
-                <w:kern w:val="0"/>
-                <w:sz w:val="20"/>
-                <w14:ligatures w14:val="none"/>
-              </w:rPr>
-              <w:t>).</w:t>
+              <w:t>Lifestyle challenges (e.g., meat-free week, energy-saving pledges).</w:t>
             </w:r>
           </w:p>
           <w:p>
@@ -3266,23 +3029,109 @@
                 <w:sz w:val="20"/>
                 <w14:ligatures w14:val="none"/>
               </w:rPr>
-              <w:t xml:space="preserve">+ Back end relational database that stores the </w:t>
-            </w:r>
-            <w:r>
-              <w:rPr>
-                <w:kern w:val="0"/>
-                <w:sz w:val="20"/>
-                <w14:ligatures w14:val="none"/>
-              </w:rPr>
-              <w:t>searches raised, admin interactions</w:t>
-            </w:r>
-            <w:r>
-              <w:rPr>
-                <w:kern w:val="0"/>
-                <w:sz w:val="20"/>
-                <w14:ligatures w14:val="none"/>
-              </w:rPr>
-              <w:t>, all visitor interactions and web page traffic.</w:t>
+              <w:t>Shareable achievements and progress tracker.</w:t>
+            </w:r>
+          </w:p>
+          <w:p>
+            <w:pPr>
+              <w:spacing w:before="40" w:after="40" w:line="264" w:lineRule="auto"/>
+              <w:cnfStyle w:val="000000000000" w:firstRow="0" w:lastRow="0" w:firstColumn="0" w:lastColumn="0" w:oddVBand="0" w:evenVBand="0" w:oddHBand="0" w:evenHBand="0" w:firstRowFirstColumn="0" w:firstRowLastColumn="0" w:lastRowFirstColumn="0" w:lastRowLastColumn="0"/>
+              <w:rPr>
+                <w:kern w:val="0"/>
+                <w:sz w:val="20"/>
+                <w14:ligatures w14:val="none"/>
+              </w:rPr>
+            </w:pPr>
+            <w:r>
+              <w:rPr>
+                <w:kern w:val="0"/>
+                <w:sz w:val="20"/>
+                <w14:ligatures w14:val="none"/>
+              </w:rPr>
+              <w:t>+ Back end r</w:t>
+            </w:r>
+            <w:r>
+              <w:rPr>
+                <w:kern w:val="0"/>
+                <w:sz w:val="20"/>
+                <w14:ligatures w14:val="none"/>
+              </w:rPr>
+              <w:t xml:space="preserve">elational database that stores </w:t>
+            </w:r>
+            <w:r>
+              <w:rPr>
+                <w:kern w:val="0"/>
+                <w:sz w:val="20"/>
+                <w14:ligatures w14:val="none"/>
+              </w:rPr>
+              <w:t xml:space="preserve">limited personal data with progress </w:t>
+            </w:r>
+            <w:r>
+              <w:rPr>
+                <w:kern w:val="0"/>
+                <w:sz w:val="20"/>
+                <w14:ligatures w14:val="none"/>
+              </w:rPr>
+              <w:t>/</w:t>
+            </w:r>
+            <w:r>
+              <w:rPr>
+                <w:kern w:val="0"/>
+                <w:sz w:val="20"/>
+                <w14:ligatures w14:val="none"/>
+              </w:rPr>
+              <w:t xml:space="preserve"> achievements, </w:t>
+            </w:r>
+            <w:r>
+              <w:rPr>
+                <w:kern w:val="0"/>
+                <w:sz w:val="20"/>
+                <w14:ligatures w14:val="none"/>
+              </w:rPr>
+              <w:t xml:space="preserve">all </w:t>
+            </w:r>
+            <w:r>
+              <w:rPr>
+                <w:kern w:val="0"/>
+                <w:sz w:val="20"/>
+                <w14:ligatures w14:val="none"/>
+              </w:rPr>
+              <w:t>visitor</w:t>
+            </w:r>
+            <w:r>
+              <w:rPr>
+                <w:kern w:val="0"/>
+                <w:sz w:val="20"/>
+                <w14:ligatures w14:val="none"/>
+              </w:rPr>
+              <w:t xml:space="preserve"> interactions and web page traffic</w:t>
+            </w:r>
+            <w:r>
+              <w:rPr>
+                <w:kern w:val="0"/>
+                <w:sz w:val="20"/>
+                <w14:ligatures w14:val="none"/>
+              </w:rPr>
+              <w:t>.</w:t>
+            </w:r>
+          </w:p>
+          <w:p>
+            <w:pPr>
+              <w:spacing w:before="40" w:after="40" w:line="264" w:lineRule="auto"/>
+              <w:cnfStyle w:val="000000000000" w:firstRow="0" w:lastRow="0" w:firstColumn="0" w:lastColumn="0" w:oddVBand="0" w:evenVBand="0" w:oddHBand="0" w:evenHBand="0" w:firstRowFirstColumn="0" w:firstRowLastColumn="0" w:lastRowFirstColumn="0" w:lastRowLastColumn="0"/>
+              <w:rPr>
+                <w:kern w:val="0"/>
+                <w:sz w:val="20"/>
+                <w14:ligatures w14:val="none"/>
+              </w:rPr>
+            </w:pPr>
+            <w:r>
+              <w:rPr>
+                <w:kern w:val="0"/>
+                <w:sz w:val="20"/>
+                <w14:ligatures w14:val="none"/>
+              </w:rPr>
+              <w:t>+ appropriate controls in place to protect the product from vulnerabilities and protect data privacy</w:t>
             </w:r>
           </w:p>
         </w:tc>
@@ -3308,7 +3157,7 @@
                 <w14:ligatures w14:val="none"/>
               </w:rPr>
             </w:pPr>
-            <w:hyperlink r:id="rId20" w:history="1">
+            <w:hyperlink r:id="rId19" w:history="1">
               <w:r>
                 <w:rPr>
                   <w:rStyle w:val="Hyperlink"/>
@@ -3329,7 +3178,7 @@
                 <w:sz w:val="20"/>
                 <w14:ligatures w14:val="none"/>
               </w:rPr>
-              <w:t xml:space="preserve"> B</w:t>
+              <w:t xml:space="preserve"> A</w:t>
             </w:r>
           </w:p>
         </w:tc>
@@ -3353,16 +3202,63 @@
                 <w:sz w:val="20"/>
                 <w14:ligatures w14:val="none"/>
               </w:rPr>
-              <w:t xml:space="preserve">Develop a responsive, accessible web portal that offers bite-sized tutorials, videos, and interactive </w:t>
-            </w:r>
-            <w:r>
-              <w:rPr>
-                <w:kern w:val="0"/>
-                <w:sz w:val="20"/>
-                <w14:ligatures w14:val="none"/>
-              </w:rPr>
-              <w:lastRenderedPageBreak/>
-              <w:t>exercises to help people build basic digital skills — like setting up email, using social media safely, applying for jobs online, or using video calls.</w:t>
+              <w:t>C</w:t>
+            </w:r>
+            <w:r>
+              <w:rPr>
+                <w:kern w:val="0"/>
+                <w:sz w:val="20"/>
+                <w14:ligatures w14:val="none"/>
+              </w:rPr>
+              <w:t xml:space="preserve">reate a website that aggregates and maps </w:t>
+            </w:r>
+            <w:r>
+              <w:rPr>
+                <w:kern w:val="0"/>
+                <w:sz w:val="20"/>
+                <w14:ligatures w14:val="none"/>
+              </w:rPr>
+              <w:t xml:space="preserve">the location of </w:t>
+            </w:r>
+            <w:r>
+              <w:rPr>
+                <w:kern w:val="0"/>
+                <w:sz w:val="20"/>
+                <w14:ligatures w14:val="none"/>
+              </w:rPr>
+              <w:t>free or low-cost digital resources — such as public Wi-Fi zones, device loan programs, free training classes</w:t>
+            </w:r>
+            <w:r>
+              <w:rPr>
+                <w:kern w:val="0"/>
+                <w:sz w:val="20"/>
+                <w14:ligatures w14:val="none"/>
+              </w:rPr>
+              <w:t xml:space="preserve"> </w:t>
+            </w:r>
+            <w:r>
+              <w:rPr>
+                <w:kern w:val="0"/>
+                <w:sz w:val="20"/>
+                <w14:ligatures w14:val="none"/>
+              </w:rPr>
+              <w:t xml:space="preserve">— </w:t>
+            </w:r>
+            <w:r>
+              <w:rPr>
+                <w:kern w:val="0"/>
+                <w:sz w:val="20"/>
+                <w14:ligatures w14:val="none"/>
+              </w:rPr>
+              <w:t xml:space="preserve">throughout the </w:t>
+            </w:r>
+            <w:r>
+              <w:rPr>
+                <w:kern w:val="0"/>
+                <w:sz w:val="20"/>
+                <w14:ligatures w14:val="none"/>
+              </w:rPr>
+              <w:t>UK.</w:t>
             </w:r>
           </w:p>
         </w:tc>
@@ -3386,8 +3282,7 @@
                 <w:sz w:val="20"/>
                 <w14:ligatures w14:val="none"/>
               </w:rPr>
-              <w:lastRenderedPageBreak/>
-              <w:t>Simple UI with large text, clear buttons, and accessible navigation.</w:t>
+              <w:t>Postcode-based search and filters (e.g., device loans, free internet, courses).</w:t>
             </w:r>
           </w:p>
           <w:p>
@@ -3406,8 +3301,7 @@
                 <w:sz w:val="20"/>
                 <w14:ligatures w14:val="none"/>
               </w:rPr>
-              <w:lastRenderedPageBreak/>
-              <w:t>Multi-language support to reach diverse communities.</w:t>
+              <w:t>Admin panel for trusted partners (libraries, councils, NGOs) to add/update listings.</w:t>
             </w:r>
           </w:p>
           <w:p>
@@ -3426,60 +3320,40 @@
                 <w:sz w:val="20"/>
                 <w14:ligatures w14:val="none"/>
               </w:rPr>
-              <w:t xml:space="preserve">Video tutorials </w:t>
-            </w:r>
-            <w:r>
-              <w:rPr>
-                <w:kern w:val="0"/>
-                <w:sz w:val="20"/>
-                <w14:ligatures w14:val="none"/>
-              </w:rPr>
-              <w:t>–</w:t>
-            </w:r>
-            <w:r>
-              <w:rPr>
-                <w:kern w:val="0"/>
-                <w:sz w:val="20"/>
-                <w14:ligatures w14:val="none"/>
-              </w:rPr>
-              <w:t xml:space="preserve"> </w:t>
-            </w:r>
-            <w:r>
-              <w:rPr>
-                <w:kern w:val="0"/>
-                <w:sz w:val="20"/>
-                <w14:ligatures w14:val="none"/>
-              </w:rPr>
-              <w:t xml:space="preserve">embedded components </w:t>
-            </w:r>
-            <w:proofErr w:type="spellStart"/>
-            <w:r>
-              <w:rPr>
-                <w:kern w:val="0"/>
-                <w:sz w:val="20"/>
-                <w14:ligatures w14:val="none"/>
-              </w:rPr>
-              <w:t>eg</w:t>
-            </w:r>
-            <w:proofErr w:type="spellEnd"/>
-            <w:r>
-              <w:rPr>
-                <w:kern w:val="0"/>
-                <w:sz w:val="20"/>
-                <w14:ligatures w14:val="none"/>
-              </w:rPr>
-              <w:t xml:space="preserve"> </w:t>
-            </w:r>
-            <w:proofErr w:type="spellStart"/>
-            <w:r>
-              <w:rPr>
-                <w:kern w:val="0"/>
-                <w:sz w:val="20"/>
-                <w14:ligatures w14:val="none"/>
-              </w:rPr>
-              <w:t>youtube</w:t>
-            </w:r>
-            <w:proofErr w:type="spellEnd"/>
+              <w:t xml:space="preserve">Mobile-first design </w:t>
+            </w:r>
+            <w:r>
+              <w:rPr>
+                <w:kern w:val="0"/>
+                <w:sz w:val="20"/>
+                <w14:ligatures w14:val="none"/>
+              </w:rPr>
+              <w:t xml:space="preserve">which enables </w:t>
+            </w:r>
+            <w:r>
+              <w:rPr>
+                <w:kern w:val="0"/>
+                <w:sz w:val="20"/>
+                <w14:ligatures w14:val="none"/>
+              </w:rPr>
+              <w:t xml:space="preserve">accessibility </w:t>
+            </w:r>
+            <w:r>
+              <w:rPr>
+                <w:kern w:val="0"/>
+                <w:sz w:val="20"/>
+                <w14:ligatures w14:val="none"/>
+              </w:rPr>
+              <w:t xml:space="preserve">even </w:t>
+            </w:r>
+            <w:r>
+              <w:rPr>
+                <w:kern w:val="0"/>
+                <w:sz w:val="20"/>
+                <w14:ligatures w14:val="none"/>
+              </w:rPr>
+              <w:t>on low-end smartphones.</w:t>
+            </w:r>
           </w:p>
           <w:p>
             <w:pPr>
@@ -3497,7 +3371,23 @@
                 <w:sz w:val="20"/>
                 <w14:ligatures w14:val="none"/>
               </w:rPr>
-              <w:t>Interactive quizzes and simple certifications</w:t>
+              <w:t>Option to download info as PDF (useful for offline sharing</w:t>
+            </w:r>
+            <w:r>
+              <w:rPr>
+                <w:kern w:val="0"/>
+                <w:sz w:val="20"/>
+                <w14:ligatures w14:val="none"/>
+              </w:rPr>
+              <w:t xml:space="preserve"> and enhanced readability</w:t>
+            </w:r>
+            <w:r>
+              <w:rPr>
+                <w:kern w:val="0"/>
+                <w:sz w:val="20"/>
+                <w14:ligatures w14:val="none"/>
+              </w:rPr>
+              <w:t>).</w:t>
             </w:r>
           </w:p>
           <w:p>
@@ -3516,7 +3406,24 @@
                 <w:sz w:val="20"/>
                 <w14:ligatures w14:val="none"/>
               </w:rPr>
-              <w:t>A "Find Local Support" map to connect users to nearby training, libraries, or community events.</w:t>
+              <w:lastRenderedPageBreak/>
+              <w:t xml:space="preserve">+ Back end relational database that stores the </w:t>
+            </w:r>
+            <w:r>
+              <w:rPr>
+                <w:kern w:val="0"/>
+                <w:sz w:val="20"/>
+                <w14:ligatures w14:val="none"/>
+              </w:rPr>
+              <w:t>searches raised, admin interactions</w:t>
+            </w:r>
+            <w:r>
+              <w:rPr>
+                <w:kern w:val="0"/>
+                <w:sz w:val="20"/>
+                <w14:ligatures w14:val="none"/>
+              </w:rPr>
+              <w:t>, all visitor interactions and web page traffic.</w:t>
             </w:r>
           </w:p>
           <w:p>
@@ -3535,7 +3442,7 @@
                 <w:sz w:val="20"/>
                 <w14:ligatures w14:val="none"/>
               </w:rPr>
-              <w:t>+ Back end relational database that stores the searches raised, admin interactions, all visitor interactions and web page traffic.</w:t>
+              <w:t>+ appropriate controls in place to protect the product from vulnerabilities and protect data privacy</w:t>
             </w:r>
           </w:p>
         </w:tc>
@@ -3561,7 +3468,7 @@
                 <w14:ligatures w14:val="none"/>
               </w:rPr>
             </w:pPr>
-            <w:hyperlink r:id="rId21" w:history="1">
+            <w:hyperlink r:id="rId20" w:history="1">
               <w:r>
                 <w:rPr>
                   <w:rStyle w:val="Hyperlink"/>
@@ -3571,7 +3478,7 @@
                   <w:sz w:val="20"/>
                   <w14:ligatures w14:val="none"/>
                 </w:rPr>
-                <w:t>Sky Cares</w:t>
+                <w:t>Sky Up</w:t>
               </w:r>
             </w:hyperlink>
             <w:r>
@@ -3582,7 +3489,7 @@
                 <w:sz w:val="20"/>
                 <w14:ligatures w14:val="none"/>
               </w:rPr>
-              <w:t xml:space="preserve"> A</w:t>
+              <w:t xml:space="preserve"> B</w:t>
             </w:r>
           </w:p>
         </w:tc>
@@ -3606,7 +3513,7 @@
                 <w:sz w:val="20"/>
                 <w14:ligatures w14:val="none"/>
               </w:rPr>
-              <w:t>Build a dedicated internal platform where Sky employees can easily discover, sign up for, and track volunteering opportunities across the UK — tailored to their interests, skills, and location.</w:t>
+              <w:t>Develop a responsive, accessible web portal that offers bite-sized tutorials, videos, and interactive exercises to help people build basic digital skills — like setting up email, using social media safely, applying for jobs online, or using video calls.</w:t>
             </w:r>
           </w:p>
         </w:tc>
@@ -3630,7 +3537,7 @@
                 <w:sz w:val="20"/>
                 <w14:ligatures w14:val="none"/>
               </w:rPr>
-              <w:t>Searchable and filterable volunteer opportunities by location, date, or cause.</w:t>
+              <w:t>Simple UI with large text, clear buttons, and accessible navigation.</w:t>
             </w:r>
           </w:p>
           <w:p>
@@ -3649,7 +3556,7 @@
                 <w:sz w:val="20"/>
                 <w14:ligatures w14:val="none"/>
               </w:rPr>
-              <w:t>Personal dashboards showing hours volunteered, impact stats, and badges earned.</w:t>
+              <w:t>Multi-language support to reach diverse communities.</w:t>
             </w:r>
           </w:p>
           <w:p>
@@ -3668,8 +3575,60 @@
                 <w:sz w:val="20"/>
                 <w14:ligatures w14:val="none"/>
               </w:rPr>
-              <w:t>Team-based sign-ups to encourage department-wide volunteering days.</w:t>
-            </w:r>
+              <w:t xml:space="preserve">Video tutorials </w:t>
+            </w:r>
+            <w:r>
+              <w:rPr>
+                <w:kern w:val="0"/>
+                <w:sz w:val="20"/>
+                <w14:ligatures w14:val="none"/>
+              </w:rPr>
+              <w:t>–</w:t>
+            </w:r>
+            <w:r>
+              <w:rPr>
+                <w:kern w:val="0"/>
+                <w:sz w:val="20"/>
+                <w14:ligatures w14:val="none"/>
+              </w:rPr>
+              <w:t xml:space="preserve"> </w:t>
+            </w:r>
+            <w:r>
+              <w:rPr>
+                <w:kern w:val="0"/>
+                <w:sz w:val="20"/>
+                <w14:ligatures w14:val="none"/>
+              </w:rPr>
+              <w:t xml:space="preserve">embedded components </w:t>
+            </w:r>
+            <w:proofErr w:type="spellStart"/>
+            <w:r>
+              <w:rPr>
+                <w:kern w:val="0"/>
+                <w:sz w:val="20"/>
+                <w14:ligatures w14:val="none"/>
+              </w:rPr>
+              <w:t>eg</w:t>
+            </w:r>
+            <w:proofErr w:type="spellEnd"/>
+            <w:r>
+              <w:rPr>
+                <w:kern w:val="0"/>
+                <w:sz w:val="20"/>
+                <w14:ligatures w14:val="none"/>
+              </w:rPr>
+              <w:t xml:space="preserve"> </w:t>
+            </w:r>
+            <w:proofErr w:type="spellStart"/>
+            <w:r>
+              <w:rPr>
+                <w:kern w:val="0"/>
+                <w:sz w:val="20"/>
+                <w14:ligatures w14:val="none"/>
+              </w:rPr>
+              <w:t>youtube</w:t>
+            </w:r>
+            <w:proofErr w:type="spellEnd"/>
           </w:p>
           <w:p>
             <w:pPr>
@@ -3687,23 +3646,7 @@
                 <w:sz w:val="20"/>
                 <w14:ligatures w14:val="none"/>
               </w:rPr>
-              <w:t>Option for employees to submit</w:t>
-            </w:r>
-            <w:r>
-              <w:rPr>
-                <w:kern w:val="0"/>
-                <w:sz w:val="20"/>
-                <w14:ligatures w14:val="none"/>
-              </w:rPr>
-              <w:t>, vote for</w:t>
-            </w:r>
-            <w:r>
-              <w:rPr>
-                <w:kern w:val="0"/>
-                <w:sz w:val="20"/>
-                <w14:ligatures w14:val="none"/>
-              </w:rPr>
-              <w:t xml:space="preserve"> or suggest new causes Sky could support.</w:t>
+              <w:t>Interactive quizzes and simple certifications</w:t>
             </w:r>
           </w:p>
           <w:p>
@@ -3722,7 +3665,7 @@
                 <w:sz w:val="20"/>
                 <w14:ligatures w14:val="none"/>
               </w:rPr>
-              <w:t>Stories section where volunteers can share photos and reflections.</w:t>
+              <w:t>A "Find Local Support" map to connect users to nearby training, libraries, or community events.</w:t>
             </w:r>
           </w:p>
           <w:p>
@@ -3742,6 +3685,25 @@
                 <w14:ligatures w14:val="none"/>
               </w:rPr>
               <w:t>+ Back end relational database that stores the searches raised, admin interactions, all visitor interactions and web page traffic.</w:t>
+            </w:r>
+          </w:p>
+          <w:p>
+            <w:pPr>
+              <w:spacing w:before="40" w:after="40" w:line="264" w:lineRule="auto"/>
+              <w:cnfStyle w:val="000000000000" w:firstRow="0" w:lastRow="0" w:firstColumn="0" w:lastColumn="0" w:oddVBand="0" w:evenVBand="0" w:oddHBand="0" w:evenHBand="0" w:firstRowFirstColumn="0" w:firstRowLastColumn="0" w:lastRowFirstColumn="0" w:lastRowLastColumn="0"/>
+              <w:rPr>
+                <w:kern w:val="0"/>
+                <w:sz w:val="20"/>
+                <w14:ligatures w14:val="none"/>
+              </w:rPr>
+            </w:pPr>
+            <w:r>
+              <w:rPr>
+                <w:kern w:val="0"/>
+                <w:sz w:val="20"/>
+                <w14:ligatures w14:val="none"/>
+              </w:rPr>
+              <w:t>+ appropriate controls in place to protect the product from vulnerabilities and protect data privacy</w:t>
             </w:r>
           </w:p>
         </w:tc>
@@ -3767,7 +3729,7 @@
                 <w14:ligatures w14:val="none"/>
               </w:rPr>
             </w:pPr>
-            <w:hyperlink r:id="rId22" w:history="1">
+            <w:hyperlink r:id="rId21" w:history="1">
               <w:r>
                 <w:rPr>
                   <w:rStyle w:val="Hyperlink"/>
@@ -3788,7 +3750,7 @@
                 <w:sz w:val="20"/>
                 <w14:ligatures w14:val="none"/>
               </w:rPr>
-              <w:t xml:space="preserve"> B</w:t>
+              <w:t xml:space="preserve"> A</w:t>
             </w:r>
           </w:p>
         </w:tc>
@@ -3812,39 +3774,7 @@
                 <w:sz w:val="20"/>
                 <w14:ligatures w14:val="none"/>
               </w:rPr>
-              <w:t xml:space="preserve">Develop a public-facing website that celebrates the outcomes of Sky Cares — highlighting </w:t>
-            </w:r>
-            <w:r>
-              <w:rPr>
-                <w:kern w:val="0"/>
-                <w:sz w:val="20"/>
-                <w14:ligatures w14:val="none"/>
-              </w:rPr>
-              <w:t xml:space="preserve">personal </w:t>
-            </w:r>
-            <w:r>
-              <w:rPr>
-                <w:kern w:val="0"/>
-                <w:sz w:val="20"/>
-                <w14:ligatures w14:val="none"/>
-              </w:rPr>
-              <w:t>stories from employees, no</w:t>
-            </w:r>
-            <w:r>
-              <w:rPr>
-                <w:kern w:val="0"/>
-                <w:sz w:val="20"/>
-                <w14:ligatures w14:val="none"/>
-              </w:rPr>
-              <w:t xml:space="preserve">t for profit organisations </w:t>
-            </w:r>
-            <w:r>
-              <w:rPr>
-                <w:kern w:val="0"/>
-                <w:sz w:val="20"/>
-                <w14:ligatures w14:val="none"/>
-              </w:rPr>
-              <w:t>and communities helped through the program.</w:t>
+              <w:t>Build a dedicated internal platform where Sky employees can easily discover, sign up for, and track volunteering opportunities across the UK — tailored to their interests, skills, and location.</w:t>
             </w:r>
           </w:p>
         </w:tc>
@@ -3868,31 +3798,7 @@
                 <w:sz w:val="20"/>
                 <w14:ligatures w14:val="none"/>
               </w:rPr>
-              <w:t xml:space="preserve">Interactive map showing where </w:t>
-            </w:r>
-            <w:r>
-              <w:rPr>
-                <w:kern w:val="0"/>
-                <w:sz w:val="20"/>
-                <w14:ligatures w14:val="none"/>
-              </w:rPr>
-              <w:t xml:space="preserve">and how much time </w:t>
-            </w:r>
-            <w:r>
-              <w:rPr>
-                <w:kern w:val="0"/>
-                <w:sz w:val="20"/>
-                <w14:ligatures w14:val="none"/>
-              </w:rPr>
-              <w:t>Sky employees have volunteered</w:t>
-            </w:r>
-            <w:r>
-              <w:rPr>
-                <w:kern w:val="0"/>
-                <w:sz w:val="20"/>
-                <w14:ligatures w14:val="none"/>
-              </w:rPr>
-              <w:t>.</w:t>
+              <w:t>Searchable and filterable volunteer opportunities by location, date, or cause.</w:t>
             </w:r>
           </w:p>
           <w:p>
@@ -3911,23 +3817,7 @@
                 <w:sz w:val="20"/>
                 <w14:ligatures w14:val="none"/>
               </w:rPr>
-              <w:t>Filter</w:t>
-            </w:r>
-            <w:r>
-              <w:rPr>
-                <w:kern w:val="0"/>
-                <w:sz w:val="20"/>
-                <w14:ligatures w14:val="none"/>
-              </w:rPr>
-              <w:t xml:space="preserve"> volunteering hours </w:t>
-            </w:r>
-            <w:r>
-              <w:rPr>
-                <w:kern w:val="0"/>
-                <w:sz w:val="20"/>
-                <w14:ligatures w14:val="none"/>
-              </w:rPr>
-              <w:t>by cause (e.g., digital inclusion, environmental clean-ups).</w:t>
+              <w:t>Personal dashboards showing hours volunteered, impact stats, and badges earned.</w:t>
             </w:r>
           </w:p>
           <w:p>
@@ -3946,7 +3836,7 @@
                 <w:sz w:val="20"/>
                 <w14:ligatures w14:val="none"/>
               </w:rPr>
-              <w:t>Volunteer spotlight stories, photo galleries, and video embeds.</w:t>
+              <w:t>Team-based sign-ups to encourage department-wide volunteering days.</w:t>
             </w:r>
           </w:p>
           <w:p>
@@ -3965,23 +3855,23 @@
                 <w:sz w:val="20"/>
                 <w14:ligatures w14:val="none"/>
               </w:rPr>
-              <w:t>Live counter of hours volunteered or</w:t>
-            </w:r>
-            <w:r>
-              <w:rPr>
-                <w:kern w:val="0"/>
-                <w:sz w:val="20"/>
-                <w14:ligatures w14:val="none"/>
-              </w:rPr>
-              <w:t xml:space="preserve"> #</w:t>
-            </w:r>
-            <w:r>
-              <w:rPr>
-                <w:kern w:val="0"/>
-                <w:sz w:val="20"/>
-                <w14:ligatures w14:val="none"/>
-              </w:rPr>
-              <w:t xml:space="preserve"> people helped.</w:t>
+              <w:t>Option for employees to submit</w:t>
+            </w:r>
+            <w:r>
+              <w:rPr>
+                <w:kern w:val="0"/>
+                <w:sz w:val="20"/>
+                <w14:ligatures w14:val="none"/>
+              </w:rPr>
+              <w:t>, vote for</w:t>
+            </w:r>
+            <w:r>
+              <w:rPr>
+                <w:kern w:val="0"/>
+                <w:sz w:val="20"/>
+                <w14:ligatures w14:val="none"/>
+              </w:rPr>
+              <w:t xml:space="preserve"> or suggest new causes Sky could support.</w:t>
             </w:r>
           </w:p>
           <w:p>
@@ -4000,39 +3890,7 @@
                 <w:sz w:val="20"/>
                 <w14:ligatures w14:val="none"/>
               </w:rPr>
-              <w:t xml:space="preserve">"Get Involved" section for partner organisations to submit opportunities </w:t>
-            </w:r>
-            <w:r>
-              <w:rPr>
-                <w:kern w:val="0"/>
-                <w:sz w:val="20"/>
-                <w14:ligatures w14:val="none"/>
-              </w:rPr>
-              <w:t>for future volunteering or to send</w:t>
-            </w:r>
-            <w:r>
-              <w:rPr>
-                <w:kern w:val="0"/>
-                <w:sz w:val="20"/>
-                <w14:ligatures w14:val="none"/>
-              </w:rPr>
-              <w:t xml:space="preserve"> thank</w:t>
-            </w:r>
-            <w:r>
-              <w:rPr>
-                <w:kern w:val="0"/>
-                <w:sz w:val="20"/>
-                <w14:ligatures w14:val="none"/>
-              </w:rPr>
-              <w:t xml:space="preserve"> you messages and updates to</w:t>
-            </w:r>
-            <w:r>
-              <w:rPr>
-                <w:kern w:val="0"/>
-                <w:sz w:val="20"/>
-                <w14:ligatures w14:val="none"/>
-              </w:rPr>
-              <w:t xml:space="preserve"> volunteers.</w:t>
+              <w:t>Stories section where volunteers can share photos and reflections.</w:t>
             </w:r>
           </w:p>
           <w:p>
@@ -4051,23 +3909,26 @@
                 <w:sz w:val="20"/>
                 <w14:ligatures w14:val="none"/>
               </w:rPr>
-              <w:t xml:space="preserve">+ Back end relational database that stores </w:t>
-            </w:r>
-            <w:r>
-              <w:rPr>
-                <w:kern w:val="0"/>
-                <w:sz w:val="20"/>
-                <w14:ligatures w14:val="none"/>
-              </w:rPr>
-              <w:t xml:space="preserve">filter / search results, volunteer event data, </w:t>
-            </w:r>
-            <w:r>
-              <w:rPr>
-                <w:kern w:val="0"/>
-                <w:sz w:val="20"/>
-                <w14:ligatures w14:val="none"/>
-              </w:rPr>
-              <w:t>all visitor interactions and web page traffic.</w:t>
+              <w:t>+ Back end relational database that stores the searches raised, admin interactions, all visitor interactions and web page traffic.</w:t>
+            </w:r>
+          </w:p>
+          <w:p>
+            <w:pPr>
+              <w:spacing w:before="40" w:after="40" w:line="264" w:lineRule="auto"/>
+              <w:cnfStyle w:val="000000000000" w:firstRow="0" w:lastRow="0" w:firstColumn="0" w:lastColumn="0" w:oddVBand="0" w:evenVBand="0" w:oddHBand="0" w:evenHBand="0" w:firstRowFirstColumn="0" w:firstRowLastColumn="0" w:lastRowFirstColumn="0" w:lastRowLastColumn="0"/>
+              <w:rPr>
+                <w:kern w:val="0"/>
+                <w:sz w:val="20"/>
+                <w14:ligatures w14:val="none"/>
+              </w:rPr>
+            </w:pPr>
+            <w:r>
+              <w:rPr>
+                <w:kern w:val="0"/>
+                <w:sz w:val="20"/>
+                <w14:ligatures w14:val="none"/>
+              </w:rPr>
+              <w:t>+ appropriate controls in place to protect the product from vulnerabilities and protect data privacy</w:t>
             </w:r>
           </w:p>
         </w:tc>
@@ -4093,6 +3954,19 @@
                 <w14:ligatures w14:val="none"/>
               </w:rPr>
             </w:pPr>
+            <w:hyperlink r:id="rId22" w:history="1">
+              <w:r>
+                <w:rPr>
+                  <w:rStyle w:val="Hyperlink"/>
+                  <w:b w:val="0"/>
+                  <w:bCs w:val="0"/>
+                  <w:kern w:val="0"/>
+                  <w:sz w:val="20"/>
+                  <w14:ligatures w14:val="none"/>
+                </w:rPr>
+                <w:t>Sky Cares</w:t>
+              </w:r>
+            </w:hyperlink>
             <w:r>
               <w:rPr>
                 <w:b w:val="0"/>
@@ -4101,7 +3975,7 @@
                 <w:sz w:val="20"/>
                 <w14:ligatures w14:val="none"/>
               </w:rPr>
-              <w:t>Sky Project X</w:t>
+              <w:t xml:space="preserve"> B</w:t>
             </w:r>
           </w:p>
         </w:tc>
@@ -4125,47 +3999,39 @@
                 <w:sz w:val="20"/>
                 <w14:ligatures w14:val="none"/>
               </w:rPr>
-              <w:t xml:space="preserve">Wildcard! </w:t>
-            </w:r>
-            <w:r>
-              <w:rPr>
-                <w:kern w:val="0"/>
-                <w:sz w:val="20"/>
-                <w14:ligatures w14:val="none"/>
-              </w:rPr>
-              <w:t xml:space="preserve">The site can be for any product or service of your </w:t>
-            </w:r>
-            <w:r>
-              <w:rPr>
-                <w:kern w:val="0"/>
-                <w:sz w:val="20"/>
-                <w14:ligatures w14:val="none"/>
-              </w:rPr>
-              <w:t>choosing,</w:t>
-            </w:r>
-            <w:r>
-              <w:rPr>
-                <w:kern w:val="0"/>
-                <w:sz w:val="20"/>
-                <w14:ligatures w14:val="none"/>
-              </w:rPr>
-              <w:t xml:space="preserve"> but it must be related to Sky as an organisation in some way. </w:t>
-            </w:r>
-            <w:r>
-              <w:rPr>
-                <w:kern w:val="0"/>
-                <w:sz w:val="20"/>
-                <w14:ligatures w14:val="none"/>
-              </w:rPr>
-              <w:t xml:space="preserve"> </w:t>
-            </w:r>
-            <w:r>
-              <w:rPr>
-                <w:kern w:val="0"/>
-                <w:sz w:val="20"/>
-                <w14:ligatures w14:val="none"/>
-              </w:rPr>
-              <w:t xml:space="preserve">The site can be externally facing, targeted at existing or potential Sky customers, or it could be internally facing, and something that employees would find value in. </w:t>
+              <w:t xml:space="preserve">Develop a public-facing website that celebrates the outcomes of Sky Cares — highlighting </w:t>
+            </w:r>
+            <w:r>
+              <w:rPr>
+                <w:kern w:val="0"/>
+                <w:sz w:val="20"/>
+                <w14:ligatures w14:val="none"/>
+              </w:rPr>
+              <w:t xml:space="preserve">personal </w:t>
+            </w:r>
+            <w:r>
+              <w:rPr>
+                <w:kern w:val="0"/>
+                <w:sz w:val="20"/>
+                <w14:ligatures w14:val="none"/>
+              </w:rPr>
+              <w:t>stories from employees, no</w:t>
+            </w:r>
+            <w:r>
+              <w:rPr>
+                <w:kern w:val="0"/>
+                <w:sz w:val="20"/>
+                <w14:ligatures w14:val="none"/>
+              </w:rPr>
+              <w:t xml:space="preserve">t for profit organisations </w:t>
+            </w:r>
+            <w:r>
+              <w:rPr>
+                <w:kern w:val="0"/>
+                <w:sz w:val="20"/>
+                <w14:ligatures w14:val="none"/>
+              </w:rPr>
+              <w:t>and communities helped through the program.</w:t>
             </w:r>
           </w:p>
         </w:tc>
@@ -4189,7 +4055,31 @@
                 <w:sz w:val="20"/>
                 <w14:ligatures w14:val="none"/>
               </w:rPr>
-              <w:t xml:space="preserve">Identify your own features! </w:t>
+              <w:t xml:space="preserve">Interactive map showing where </w:t>
+            </w:r>
+            <w:r>
+              <w:rPr>
+                <w:kern w:val="0"/>
+                <w:sz w:val="20"/>
+                <w14:ligatures w14:val="none"/>
+              </w:rPr>
+              <w:t xml:space="preserve">and how much time </w:t>
+            </w:r>
+            <w:r>
+              <w:rPr>
+                <w:kern w:val="0"/>
+                <w:sz w:val="20"/>
+                <w14:ligatures w14:val="none"/>
+              </w:rPr>
+              <w:t>Sky employees have volunteered</w:t>
+            </w:r>
+            <w:r>
+              <w:rPr>
+                <w:kern w:val="0"/>
+                <w:sz w:val="20"/>
+                <w14:ligatures w14:val="none"/>
+              </w:rPr>
+              <w:t>.</w:t>
             </w:r>
           </w:p>
           <w:p>
@@ -4208,7 +4098,23 @@
                 <w:sz w:val="20"/>
                 <w14:ligatures w14:val="none"/>
               </w:rPr>
-              <w:t xml:space="preserve">Prepare a short pitch for your instructor to get agreement on what you plan to develop. </w:t>
+              <w:t>Filter</w:t>
+            </w:r>
+            <w:r>
+              <w:rPr>
+                <w:kern w:val="0"/>
+                <w:sz w:val="20"/>
+                <w14:ligatures w14:val="none"/>
+              </w:rPr>
+              <w:t xml:space="preserve"> volunteering hours </w:t>
+            </w:r>
+            <w:r>
+              <w:rPr>
+                <w:kern w:val="0"/>
+                <w:sz w:val="20"/>
+                <w14:ligatures w14:val="none"/>
+              </w:rPr>
+              <w:t>by cause (e.g., digital inclusion, environmental clean-ups).</w:t>
             </w:r>
           </w:p>
           <w:p>
@@ -4227,7 +4133,7 @@
                 <w:sz w:val="20"/>
                 <w14:ligatures w14:val="none"/>
               </w:rPr>
-              <w:t>Ensure your solution will provide ample opportunity for your team to demonstrate the skills gained through the bootcamp.</w:t>
+              <w:t>Volunteer spotlight stories, photo galleries, and video embeds.</w:t>
             </w:r>
           </w:p>
           <w:p>
@@ -4246,6 +4152,92 @@
                 <w:sz w:val="20"/>
                 <w14:ligatures w14:val="none"/>
               </w:rPr>
+              <w:t>Live counter of hours volunteered or</w:t>
+            </w:r>
+            <w:r>
+              <w:rPr>
+                <w:kern w:val="0"/>
+                <w:sz w:val="20"/>
+                <w14:ligatures w14:val="none"/>
+              </w:rPr>
+              <w:t xml:space="preserve"> #</w:t>
+            </w:r>
+            <w:r>
+              <w:rPr>
+                <w:kern w:val="0"/>
+                <w:sz w:val="20"/>
+                <w14:ligatures w14:val="none"/>
+              </w:rPr>
+              <w:t xml:space="preserve"> people helped.</w:t>
+            </w:r>
+          </w:p>
+          <w:p>
+            <w:pPr>
+              <w:spacing w:before="40" w:after="40" w:line="264" w:lineRule="auto"/>
+              <w:cnfStyle w:val="000000000000" w:firstRow="0" w:lastRow="0" w:firstColumn="0" w:lastColumn="0" w:oddVBand="0" w:evenVBand="0" w:oddHBand="0" w:evenHBand="0" w:firstRowFirstColumn="0" w:firstRowLastColumn="0" w:lastRowFirstColumn="0" w:lastRowLastColumn="0"/>
+              <w:rPr>
+                <w:kern w:val="0"/>
+                <w:sz w:val="20"/>
+                <w14:ligatures w14:val="none"/>
+              </w:rPr>
+            </w:pPr>
+            <w:r>
+              <w:rPr>
+                <w:kern w:val="0"/>
+                <w:sz w:val="20"/>
+                <w14:ligatures w14:val="none"/>
+              </w:rPr>
+              <w:t xml:space="preserve">"Get Involved" section for partner organisations to submit opportunities </w:t>
+            </w:r>
+            <w:r>
+              <w:rPr>
+                <w:kern w:val="0"/>
+                <w:sz w:val="20"/>
+                <w14:ligatures w14:val="none"/>
+              </w:rPr>
+              <w:t>for future volunteering or to send</w:t>
+            </w:r>
+            <w:r>
+              <w:rPr>
+                <w:kern w:val="0"/>
+                <w:sz w:val="20"/>
+                <w14:ligatures w14:val="none"/>
+              </w:rPr>
+              <w:t xml:space="preserve"> thank</w:t>
+            </w:r>
+            <w:r>
+              <w:rPr>
+                <w:kern w:val="0"/>
+                <w:sz w:val="20"/>
+                <w14:ligatures w14:val="none"/>
+              </w:rPr>
+              <w:t xml:space="preserve"> you messages and updates to</w:t>
+            </w:r>
+            <w:r>
+              <w:rPr>
+                <w:kern w:val="0"/>
+                <w:sz w:val="20"/>
+                <w14:ligatures w14:val="none"/>
+              </w:rPr>
+              <w:t xml:space="preserve"> volunteers.</w:t>
+            </w:r>
+          </w:p>
+          <w:p>
+            <w:pPr>
+              <w:spacing w:before="40" w:after="40" w:line="264" w:lineRule="auto"/>
+              <w:cnfStyle w:val="000000000000" w:firstRow="0" w:lastRow="0" w:firstColumn="0" w:lastColumn="0" w:oddVBand="0" w:evenVBand="0" w:oddHBand="0" w:evenHBand="0" w:firstRowFirstColumn="0" w:firstRowLastColumn="0" w:lastRowFirstColumn="0" w:lastRowLastColumn="0"/>
+              <w:rPr>
+                <w:kern w:val="0"/>
+                <w:sz w:val="20"/>
+                <w14:ligatures w14:val="none"/>
+              </w:rPr>
+            </w:pPr>
+            <w:r>
+              <w:rPr>
+                <w:kern w:val="0"/>
+                <w:sz w:val="20"/>
+                <w14:ligatures w14:val="none"/>
+              </w:rPr>
               <w:t xml:space="preserve">+ Back end relational database that stores </w:t>
             </w:r>
             <w:r>
@@ -4254,6 +4246,221 @@
                 <w:sz w:val="20"/>
                 <w14:ligatures w14:val="none"/>
               </w:rPr>
+              <w:t xml:space="preserve">filter / search results, volunteer event data, </w:t>
+            </w:r>
+            <w:r>
+              <w:rPr>
+                <w:kern w:val="0"/>
+                <w:sz w:val="20"/>
+                <w14:ligatures w14:val="none"/>
+              </w:rPr>
+              <w:t>all visitor interactions and web page traffic.</w:t>
+            </w:r>
+          </w:p>
+          <w:p>
+            <w:pPr>
+              <w:spacing w:before="40" w:after="40" w:line="264" w:lineRule="auto"/>
+              <w:cnfStyle w:val="000000000000" w:firstRow="0" w:lastRow="0" w:firstColumn="0" w:lastColumn="0" w:oddVBand="0" w:evenVBand="0" w:oddHBand="0" w:evenHBand="0" w:firstRowFirstColumn="0" w:firstRowLastColumn="0" w:lastRowFirstColumn="0" w:lastRowLastColumn="0"/>
+              <w:rPr>
+                <w:kern w:val="0"/>
+                <w:sz w:val="20"/>
+                <w14:ligatures w14:val="none"/>
+              </w:rPr>
+            </w:pPr>
+            <w:r>
+              <w:rPr>
+                <w:kern w:val="0"/>
+                <w:sz w:val="20"/>
+                <w14:ligatures w14:val="none"/>
+              </w:rPr>
+              <w:t>+ appropriate controls in place to protect the product from vulnerabilities and protect data privacy</w:t>
+            </w:r>
+          </w:p>
+        </w:tc>
+      </w:tr>
+      <w:tr>
+        <w:trPr>
+          <w:trHeight w:val="85"/>
+        </w:trPr>
+        <w:tc>
+          <w:tcPr>
+            <w:cnfStyle w:val="001000000000" w:firstRow="0" w:lastRow="0" w:firstColumn="1" w:lastColumn="0" w:oddVBand="0" w:evenVBand="0" w:oddHBand="0" w:evenHBand="0" w:firstRowFirstColumn="0" w:firstRowLastColumn="0" w:lastRowFirstColumn="0" w:lastRowLastColumn="0"/>
+            <w:tcW w:w="1838" w:type="dxa"/>
+          </w:tcPr>
+          <w:p>
+            <w:pPr>
+              <w:spacing w:before="40" w:after="40" w:line="264" w:lineRule="auto"/>
+              <w:ind w:left="306" w:hanging="284"/>
+              <w:rPr>
+                <w:b w:val="0"/>
+                <w:bCs w:val="0"/>
+                <w:kern w:val="0"/>
+                <w:sz w:val="20"/>
+                <w14:ligatures w14:val="none"/>
+              </w:rPr>
+            </w:pPr>
+            <w:r>
+              <w:rPr>
+                <w:b w:val="0"/>
+                <w:bCs w:val="0"/>
+                <w:kern w:val="0"/>
+                <w:sz w:val="20"/>
+                <w14:ligatures w14:val="none"/>
+              </w:rPr>
+              <w:lastRenderedPageBreak/>
+              <w:t>Sky Project X</w:t>
+            </w:r>
+          </w:p>
+        </w:tc>
+        <w:tc>
+          <w:tcPr>
+            <w:tcW w:w="3544" w:type="dxa"/>
+          </w:tcPr>
+          <w:p>
+            <w:pPr>
+              <w:spacing w:before="40" w:after="40" w:line="264" w:lineRule="auto"/>
+              <w:cnfStyle w:val="000000000000" w:firstRow="0" w:lastRow="0" w:firstColumn="0" w:lastColumn="0" w:oddVBand="0" w:evenVBand="0" w:oddHBand="0" w:evenHBand="0" w:firstRowFirstColumn="0" w:firstRowLastColumn="0" w:lastRowFirstColumn="0" w:lastRowLastColumn="0"/>
+              <w:rPr>
+                <w:kern w:val="0"/>
+                <w:sz w:val="20"/>
+                <w14:ligatures w14:val="none"/>
+              </w:rPr>
+            </w:pPr>
+            <w:r>
+              <w:rPr>
+                <w:kern w:val="0"/>
+                <w:sz w:val="20"/>
+                <w14:ligatures w14:val="none"/>
+              </w:rPr>
+              <w:t xml:space="preserve">Wildcard! </w:t>
+            </w:r>
+            <w:r>
+              <w:rPr>
+                <w:kern w:val="0"/>
+                <w:sz w:val="20"/>
+                <w14:ligatures w14:val="none"/>
+              </w:rPr>
+              <w:t xml:space="preserve">The site can be for any product or service of your </w:t>
+            </w:r>
+            <w:r>
+              <w:rPr>
+                <w:kern w:val="0"/>
+                <w:sz w:val="20"/>
+                <w14:ligatures w14:val="none"/>
+              </w:rPr>
+              <w:t>choosing,</w:t>
+            </w:r>
+            <w:r>
+              <w:rPr>
+                <w:kern w:val="0"/>
+                <w:sz w:val="20"/>
+                <w14:ligatures w14:val="none"/>
+              </w:rPr>
+              <w:t xml:space="preserve"> but it must be related to Sky as an organisation in some way. </w:t>
+            </w:r>
+            <w:r>
+              <w:rPr>
+                <w:kern w:val="0"/>
+                <w:sz w:val="20"/>
+                <w14:ligatures w14:val="none"/>
+              </w:rPr>
+              <w:t xml:space="preserve"> </w:t>
+            </w:r>
+            <w:r>
+              <w:rPr>
+                <w:kern w:val="0"/>
+                <w:sz w:val="20"/>
+                <w14:ligatures w14:val="none"/>
+              </w:rPr>
+              <w:t xml:space="preserve">The site can be externally facing, targeted at existing or potential Sky customers, or it could be internally facing, and something that employees would find value in. </w:t>
+            </w:r>
+          </w:p>
+        </w:tc>
+        <w:tc>
+          <w:tcPr>
+            <w:tcW w:w="4961" w:type="dxa"/>
+          </w:tcPr>
+          <w:p>
+            <w:pPr>
+              <w:spacing w:before="40" w:after="40" w:line="264" w:lineRule="auto"/>
+              <w:cnfStyle w:val="000000000000" w:firstRow="0" w:lastRow="0" w:firstColumn="0" w:lastColumn="0" w:oddVBand="0" w:evenVBand="0" w:oddHBand="0" w:evenHBand="0" w:firstRowFirstColumn="0" w:firstRowLastColumn="0" w:lastRowFirstColumn="0" w:lastRowLastColumn="0"/>
+              <w:rPr>
+                <w:kern w:val="0"/>
+                <w:sz w:val="20"/>
+                <w14:ligatures w14:val="none"/>
+              </w:rPr>
+            </w:pPr>
+            <w:r>
+              <w:rPr>
+                <w:kern w:val="0"/>
+                <w:sz w:val="20"/>
+                <w14:ligatures w14:val="none"/>
+              </w:rPr>
+              <w:t xml:space="preserve">Identify your own features! </w:t>
+            </w:r>
+          </w:p>
+          <w:p>
+            <w:pPr>
+              <w:spacing w:before="40" w:after="40" w:line="264" w:lineRule="auto"/>
+              <w:cnfStyle w:val="000000000000" w:firstRow="0" w:lastRow="0" w:firstColumn="0" w:lastColumn="0" w:oddVBand="0" w:evenVBand="0" w:oddHBand="0" w:evenHBand="0" w:firstRowFirstColumn="0" w:firstRowLastColumn="0" w:lastRowFirstColumn="0" w:lastRowLastColumn="0"/>
+              <w:rPr>
+                <w:kern w:val="0"/>
+                <w:sz w:val="20"/>
+                <w14:ligatures w14:val="none"/>
+              </w:rPr>
+            </w:pPr>
+            <w:r>
+              <w:rPr>
+                <w:kern w:val="0"/>
+                <w:sz w:val="20"/>
+                <w14:ligatures w14:val="none"/>
+              </w:rPr>
+              <w:t xml:space="preserve">Prepare a short pitch for your instructor to get agreement on what you plan to develop. </w:t>
+            </w:r>
+          </w:p>
+          <w:p>
+            <w:pPr>
+              <w:spacing w:before="40" w:after="40" w:line="264" w:lineRule="auto"/>
+              <w:cnfStyle w:val="000000000000" w:firstRow="0" w:lastRow="0" w:firstColumn="0" w:lastColumn="0" w:oddVBand="0" w:evenVBand="0" w:oddHBand="0" w:evenHBand="0" w:firstRowFirstColumn="0" w:firstRowLastColumn="0" w:lastRowFirstColumn="0" w:lastRowLastColumn="0"/>
+              <w:rPr>
+                <w:kern w:val="0"/>
+                <w:sz w:val="20"/>
+                <w14:ligatures w14:val="none"/>
+              </w:rPr>
+            </w:pPr>
+            <w:r>
+              <w:rPr>
+                <w:kern w:val="0"/>
+                <w:sz w:val="20"/>
+                <w14:ligatures w14:val="none"/>
+              </w:rPr>
+              <w:t>Ensure your solution will provide ample opportunity for your team to demonstrate the skills gained through the bootcamp.</w:t>
+            </w:r>
+          </w:p>
+          <w:p>
+            <w:pPr>
+              <w:spacing w:before="40" w:after="40" w:line="264" w:lineRule="auto"/>
+              <w:cnfStyle w:val="000000000000" w:firstRow="0" w:lastRow="0" w:firstColumn="0" w:lastColumn="0" w:oddVBand="0" w:evenVBand="0" w:oddHBand="0" w:evenHBand="0" w:firstRowFirstColumn="0" w:firstRowLastColumn="0" w:lastRowFirstColumn="0" w:lastRowLastColumn="0"/>
+              <w:rPr>
+                <w:kern w:val="0"/>
+                <w:sz w:val="20"/>
+                <w14:ligatures w14:val="none"/>
+              </w:rPr>
+            </w:pPr>
+            <w:r>
+              <w:rPr>
+                <w:kern w:val="0"/>
+                <w:sz w:val="20"/>
+                <w14:ligatures w14:val="none"/>
+              </w:rPr>
+              <w:t xml:space="preserve">+ Back end relational database that stores </w:t>
+            </w:r>
+            <w:r>
+              <w:rPr>
+                <w:kern w:val="0"/>
+                <w:sz w:val="20"/>
+                <w14:ligatures w14:val="none"/>
+              </w:rPr>
               <w:t>feature-based</w:t>
             </w:r>
             <w:r>
@@ -4271,6 +4478,25 @@
                 <w14:ligatures w14:val="none"/>
               </w:rPr>
               <w:t xml:space="preserve"> all visitor interactions and web page traffic.</w:t>
+            </w:r>
+          </w:p>
+          <w:p>
+            <w:pPr>
+              <w:spacing w:before="40" w:after="40" w:line="264" w:lineRule="auto"/>
+              <w:cnfStyle w:val="000000000000" w:firstRow="0" w:lastRow="0" w:firstColumn="0" w:lastColumn="0" w:oddVBand="0" w:evenVBand="0" w:oddHBand="0" w:evenHBand="0" w:firstRowFirstColumn="0" w:firstRowLastColumn="0" w:lastRowFirstColumn="0" w:lastRowLastColumn="0"/>
+              <w:rPr>
+                <w:kern w:val="0"/>
+                <w:sz w:val="20"/>
+                <w14:ligatures w14:val="none"/>
+              </w:rPr>
+            </w:pPr>
+            <w:r>
+              <w:rPr>
+                <w:kern w:val="0"/>
+                <w:sz w:val="20"/>
+                <w14:ligatures w14:val="none"/>
+              </w:rPr>
+              <w:t>+ appropriate controls in place to protect the product from vulnerabilities and protect data privacy</w:t>
             </w:r>
           </w:p>
         </w:tc>
@@ -4289,7 +4515,7 @@
       <w:pPr>
         <w:pStyle w:val="Heading2"/>
       </w:pPr>
-      <w:bookmarkStart w:id="9" w:name="_Toc203578185"/>
+      <w:bookmarkStart w:id="9" w:name="_Toc203580394"/>
       <w:r>
         <w:t>Case study iterations</w:t>
       </w:r>
@@ -4335,14 +4561,25 @@
         <w:t xml:space="preserve">. </w:t>
       </w:r>
       <w:r>
-        <w:t xml:space="preserve">You should be looking for evidence of poor data quality generated during testing, bugs and glitches, along with more general usability feedback. It will be helpful to design your test scenarios in line with features on your product backlog.  </w:t>
+        <w:t xml:space="preserve">You should be looking for evidence of poor data quality generated during testing, </w:t>
+      </w:r>
+      <w:proofErr w:type="gramStart"/>
+      <w:r>
+        <w:t>bugs</w:t>
+      </w:r>
+      <w:proofErr w:type="gramEnd"/>
+      <w:r>
+        <w:t xml:space="preserve"> and glitches, along with more general usability feedback. It will be helpful to design your test scenarios in line with features on your product backlog.  </w:t>
+      </w:r>
+      <w:r>
+        <w:t xml:space="preserve">Your team must analyse and visualise the results of each test cycle. </w:t>
       </w:r>
     </w:p>
     <w:p>
       <w:pPr>
         <w:pStyle w:val="Heading3"/>
       </w:pPr>
-      <w:bookmarkStart w:id="10" w:name="_Toc203578186"/>
+      <w:bookmarkStart w:id="10" w:name="_Toc203580395"/>
       <w:r>
         <w:t>MVP</w:t>
       </w:r>
@@ -4362,7 +4599,27 @@
         <w:t>, t</w:t>
       </w:r>
       <w:r>
-        <w:t xml:space="preserve">hen try to reach that first iteration quickly. It doesn't have to look nice. But the idea is: You will now build on that and maybe answer an extended question in the remaining time. </w:t>
+        <w:t xml:space="preserve">hen try to reach that first iteration quickly. It </w:t>
+      </w:r>
+      <w:proofErr w:type="gramStart"/>
+      <w:r>
+        <w:t>doesn't</w:t>
+      </w:r>
+      <w:proofErr w:type="gramEnd"/>
+      <w:r>
+        <w:t xml:space="preserve"> have to look nice. </w:t>
+      </w:r>
+      <w:r>
+        <w:t>T</w:t>
+      </w:r>
+      <w:r>
+        <w:t>he idea is</w:t>
+      </w:r>
+      <w:r>
+        <w:t xml:space="preserve"> that it provides a good foundation for further development and improvement.</w:t>
+      </w:r>
+      <w:r>
+        <w:t xml:space="preserve"> </w:t>
       </w:r>
     </w:p>
     <w:p>
@@ -4380,7 +4637,7 @@
       <w:pPr>
         <w:pStyle w:val="Heading3"/>
       </w:pPr>
-      <w:bookmarkStart w:id="11" w:name="_Toc203578187"/>
+      <w:bookmarkStart w:id="11" w:name="_Toc203580396"/>
       <w:r>
         <w:t>Prototype product</w:t>
       </w:r>
@@ -4388,7 +4645,21 @@
     </w:p>
     <w:p>
       <w:r>
-        <w:t xml:space="preserve">The goal of the first prototype product is to add additional features and functionality to the MVP as a baseline, and design decisions should be based on the results of the previous user testing cycle. Features at this stage may be incomplete, limited or even non functionable. The focus can also be on appearance, structure and interactivity. This iteration can be helpful for aligning the team on the final product vision. </w:t>
+        <w:t xml:space="preserve">The goal of the first prototype product is to add additional features and functionality to the MVP as a baseline, and design decisions should be based on the results of the previous user testing cycle. Features at this stage may be incomplete, limited or even </w:t>
+      </w:r>
+      <w:r>
+        <w:t>non-functional</w:t>
+      </w:r>
+      <w:r>
+        <w:t xml:space="preserve">. The focus can also be on appearance, </w:t>
+      </w:r>
+      <w:proofErr w:type="gramStart"/>
+      <w:r>
+        <w:t>structure</w:t>
+      </w:r>
+      <w:proofErr w:type="gramEnd"/>
+      <w:r>
+        <w:t xml:space="preserve"> and interactivity. This iteration can be helpful for aligning the team on the final product vision. </w:t>
       </w:r>
     </w:p>
     <w:p>
@@ -4400,7 +4671,7 @@
       <w:pPr>
         <w:pStyle w:val="Heading3"/>
       </w:pPr>
-      <w:bookmarkStart w:id="12" w:name="_Toc203578188"/>
+      <w:bookmarkStart w:id="12" w:name="_Toc203580397"/>
       <w:r>
         <w:t>Improved prototype</w:t>
       </w:r>
@@ -4415,8 +4686,9 @@
       <w:pPr>
         <w:pStyle w:val="Heading2"/>
       </w:pPr>
-      <w:bookmarkStart w:id="13" w:name="_Toc203578189"/>
-      <w:r>
+      <w:bookmarkStart w:id="13" w:name="_Toc203580398"/>
+      <w:r>
+        <w:lastRenderedPageBreak/>
         <w:t xml:space="preserve">Stretch </w:t>
       </w:r>
       <w:r>
@@ -4429,30 +4701,690 @@
     </w:p>
     <w:p>
       <w:r>
-        <w:t>Your team should d</w:t>
-      </w:r>
-      <w:r>
-        <w:t xml:space="preserve">emonstrate your understanding of artificial intelligence by building application functionality that uses AI tools , concepts and models. For example, </w:t>
-      </w:r>
-      <w:r>
-        <w:t xml:space="preserve">you could add </w:t>
-      </w:r>
-      <w:r>
-        <w:t>a chat bot</w:t>
-      </w:r>
-      <w:r>
-        <w:t>, suggested search</w:t>
-      </w:r>
-      <w:r>
-        <w:t xml:space="preserve"> or an avatar creator</w:t>
-      </w:r>
-      <w:r>
-        <w:t xml:space="preserve"> to your website</w:t>
-      </w:r>
-      <w:r>
-        <w:t>.</w:t>
+        <w:t>Your team should demonstrate their understanding of Generative AI and Large Language Model functionality by integrating these into your project.</w:t>
+      </w:r>
+      <w:r>
+        <w:t xml:space="preserve"> </w:t>
+      </w:r>
+      <w:r>
+        <w:t>It</w:t>
+      </w:r>
+      <w:r>
+        <w:t xml:space="preserve"> i</w:t>
+      </w:r>
+      <w:r>
+        <w:t xml:space="preserve">s essential that you integrate these features ethically, transparently, and responsibly. When integrating LLMs or generative AI, think about the broader implications, such as bias and fairness, misinformation and </w:t>
+      </w:r>
+      <w:proofErr w:type="spellStart"/>
+      <w:r>
+        <w:t>explainability</w:t>
+      </w:r>
+      <w:proofErr w:type="spellEnd"/>
+      <w:r>
+        <w:t>. You are expected to put guardrails in place to ensure your AI features behave appropriately. These might include content filters, input validation, response moderation and fallbacks.</w:t>
       </w:r>
     </w:p>
+    <w:p>
+      <w:pPr>
+        <w:pStyle w:val="Heading3"/>
+      </w:pPr>
+      <w:bookmarkStart w:id="14" w:name="_Toc203580399"/>
+      <w:r>
+        <w:t xml:space="preserve">Suggested </w:t>
+      </w:r>
+      <w:r>
+        <w:t xml:space="preserve">AI driven </w:t>
+      </w:r>
+      <w:r>
+        <w:t>features to consider</w:t>
+      </w:r>
+      <w:bookmarkEnd w:id="14"/>
+      <w:r>
+        <w:t xml:space="preserve"> </w:t>
+      </w:r>
+    </w:p>
+    <w:p>
+      <w:r>
+        <w:t>You are not to implement all of these; choose one or two that fit your product best.</w:t>
+      </w:r>
+    </w:p>
+    <w:p/>
+    <w:tbl>
+      <w:tblPr>
+        <w:tblStyle w:val="GridTable4-Accent51"/>
+        <w:tblW w:w="9918" w:type="dxa"/>
+        <w:tblLook w:val="06A0" w:firstRow="1" w:lastRow="0" w:firstColumn="1" w:lastColumn="0" w:noHBand="1" w:noVBand="1"/>
+      </w:tblPr>
+      <w:tblGrid>
+        <w:gridCol w:w="2830"/>
+        <w:gridCol w:w="7088"/>
+      </w:tblGrid>
+      <w:tr>
+        <w:trPr>
+          <w:cnfStyle w:val="100000000000" w:firstRow="1" w:lastRow="0" w:firstColumn="0" w:lastColumn="0" w:oddVBand="0" w:evenVBand="0" w:oddHBand="0" w:evenHBand="0" w:firstRowFirstColumn="0" w:firstRowLastColumn="0" w:lastRowFirstColumn="0" w:lastRowLastColumn="0"/>
+        </w:trPr>
+        <w:tc>
+          <w:tcPr>
+            <w:cnfStyle w:val="001000000000" w:firstRow="0" w:lastRow="0" w:firstColumn="1" w:lastColumn="0" w:oddVBand="0" w:evenVBand="0" w:oddHBand="0" w:evenHBand="0" w:firstRowFirstColumn="0" w:firstRowLastColumn="0" w:lastRowFirstColumn="0" w:lastRowLastColumn="0"/>
+            <w:tcW w:w="2830" w:type="dxa"/>
+          </w:tcPr>
+          <w:p>
+            <w:pPr>
+              <w:spacing w:before="40" w:after="40" w:line="264" w:lineRule="auto"/>
+              <w:rPr>
+                <w:b w:val="0"/>
+                <w:bCs w:val="0"/>
+                <w:color w:val="auto"/>
+                <w:kern w:val="0"/>
+                <w:sz w:val="20"/>
+                <w14:ligatures w14:val="none"/>
+              </w:rPr>
+            </w:pPr>
+            <w:r>
+              <w:rPr>
+                <w:color w:val="auto"/>
+                <w:kern w:val="0"/>
+                <w:sz w:val="20"/>
+                <w14:ligatures w14:val="none"/>
+              </w:rPr>
+              <w:t>Use Case</w:t>
+            </w:r>
+          </w:p>
+        </w:tc>
+        <w:tc>
+          <w:tcPr>
+            <w:tcW w:w="7088" w:type="dxa"/>
+          </w:tcPr>
+          <w:p>
+            <w:pPr>
+              <w:spacing w:before="40" w:after="40" w:line="264" w:lineRule="auto"/>
+              <w:cnfStyle w:val="100000000000" w:firstRow="1" w:lastRow="0" w:firstColumn="0" w:lastColumn="0" w:oddVBand="0" w:evenVBand="0" w:oddHBand="0" w:evenHBand="0" w:firstRowFirstColumn="0" w:firstRowLastColumn="0" w:lastRowFirstColumn="0" w:lastRowLastColumn="0"/>
+              <w:rPr>
+                <w:kern w:val="0"/>
+                <w:sz w:val="20"/>
+                <w14:ligatures w14:val="none"/>
+              </w:rPr>
+            </w:pPr>
+            <w:r>
+              <w:rPr>
+                <w:kern w:val="0"/>
+                <w:sz w:val="20"/>
+                <w14:ligatures w14:val="none"/>
+              </w:rPr>
+              <w:t>Feature Description</w:t>
+            </w:r>
+            <w:r>
+              <w:rPr>
+                <w:kern w:val="0"/>
+                <w:sz w:val="20"/>
+                <w14:ligatures w14:val="none"/>
+              </w:rPr>
+              <w:t xml:space="preserve"> </w:t>
+            </w:r>
+          </w:p>
+        </w:tc>
+      </w:tr>
+      <w:tr>
+        <w:tc>
+          <w:tcPr>
+            <w:cnfStyle w:val="001000000000" w:firstRow="0" w:lastRow="0" w:firstColumn="1" w:lastColumn="0" w:oddVBand="0" w:evenVBand="0" w:oddHBand="0" w:evenHBand="0" w:firstRowFirstColumn="0" w:firstRowLastColumn="0" w:lastRowFirstColumn="0" w:lastRowLastColumn="0"/>
+            <w:tcW w:w="2830" w:type="dxa"/>
+          </w:tcPr>
+          <w:p>
+            <w:pPr>
+              <w:rPr>
+                <w:b w:val="0"/>
+                <w:bCs w:val="0"/>
+                <w:sz w:val="20"/>
+                <w:szCs w:val="20"/>
+              </w:rPr>
+            </w:pPr>
+            <w:r>
+              <w:rPr>
+                <w:b w:val="0"/>
+                <w:bCs w:val="0"/>
+                <w:sz w:val="20"/>
+                <w:szCs w:val="20"/>
+              </w:rPr>
+              <w:t>Smart Chatbot</w:t>
+            </w:r>
+          </w:p>
+        </w:tc>
+        <w:tc>
+          <w:tcPr>
+            <w:tcW w:w="7088" w:type="dxa"/>
+          </w:tcPr>
+          <w:tbl>
+            <w:tblPr>
+              <w:tblW w:w="0" w:type="auto"/>
+              <w:tblCellSpacing w:w="15" w:type="dxa"/>
+              <w:tblCellMar>
+                <w:top w:w="15" w:type="dxa"/>
+                <w:left w:w="15" w:type="dxa"/>
+                <w:bottom w:w="15" w:type="dxa"/>
+                <w:right w:w="15" w:type="dxa"/>
+              </w:tblCellMar>
+              <w:tblLook w:val="04A0" w:firstRow="1" w:lastRow="0" w:firstColumn="1" w:lastColumn="0" w:noHBand="0" w:noVBand="1"/>
+            </w:tblPr>
+            <w:tblGrid>
+              <w:gridCol w:w="81"/>
+              <w:gridCol w:w="6791"/>
+            </w:tblGrid>
+            <w:tr>
+              <w:trPr>
+                <w:tblCellSpacing w:w="15" w:type="dxa"/>
+              </w:trPr>
+              <w:tc>
+                <w:tcPr>
+                  <w:tcW w:w="0" w:type="auto"/>
+                  <w:vAlign w:val="center"/>
+                  <w:hideMark/>
+                </w:tcPr>
+                <w:p>
+                  <w:pPr>
+                    <w:rPr>
+                      <w:rFonts w:eastAsia="Times New Roman" w:cs="Times New Roman"/>
+                      <w:color w:val="auto"/>
+                      <w:kern w:val="0"/>
+                      <w:sz w:val="20"/>
+                      <w:szCs w:val="20"/>
+                      <w:lang w:eastAsia="en-GB"/>
+                      <w14:ligatures w14:val="none"/>
+                    </w:rPr>
+                  </w:pPr>
+                </w:p>
+              </w:tc>
+              <w:tc>
+                <w:tcPr>
+                  <w:tcW w:w="0" w:type="auto"/>
+                  <w:vAlign w:val="center"/>
+                  <w:hideMark/>
+                </w:tcPr>
+                <w:p>
+                  <w:pPr>
+                    <w:rPr>
+                      <w:rFonts w:eastAsia="Times New Roman" w:cs="Times New Roman"/>
+                      <w:color w:val="auto"/>
+                      <w:kern w:val="0"/>
+                      <w:sz w:val="20"/>
+                      <w:szCs w:val="20"/>
+                      <w:lang w:eastAsia="en-GB"/>
+                      <w14:ligatures w14:val="none"/>
+                    </w:rPr>
+                  </w:pPr>
+                  <w:r>
+                    <w:rPr>
+                      <w:rFonts w:eastAsia="Times New Roman" w:cs="Times New Roman"/>
+                      <w:color w:val="auto"/>
+                      <w:kern w:val="0"/>
+                      <w:sz w:val="20"/>
+                      <w:szCs w:val="20"/>
+                      <w:lang w:eastAsia="en-GB"/>
+                      <w14:ligatures w14:val="none"/>
+                    </w:rPr>
+                    <w:t>Build a contextual chatbot that answers questions about your app or topic (e.g., carbon footprint, volunteering). Make it dynamic and helpful.</w:t>
+                  </w:r>
+                </w:p>
+              </w:tc>
+            </w:tr>
+          </w:tbl>
+          <w:p>
+            <w:pPr>
+              <w:cnfStyle w:val="000000000000" w:firstRow="0" w:lastRow="0" w:firstColumn="0" w:lastColumn="0" w:oddVBand="0" w:evenVBand="0" w:oddHBand="0" w:evenHBand="0" w:firstRowFirstColumn="0" w:firstRowLastColumn="0" w:lastRowFirstColumn="0" w:lastRowLastColumn="0"/>
+              <w:rPr>
+                <w:kern w:val="0"/>
+                <w:sz w:val="20"/>
+                <w:szCs w:val="20"/>
+                <w14:ligatures w14:val="none"/>
+              </w:rPr>
+            </w:pPr>
+          </w:p>
+        </w:tc>
+      </w:tr>
+      <w:tr>
+        <w:tc>
+          <w:tcPr>
+            <w:cnfStyle w:val="001000000000" w:firstRow="0" w:lastRow="0" w:firstColumn="1" w:lastColumn="0" w:oddVBand="0" w:evenVBand="0" w:oddHBand="0" w:evenHBand="0" w:firstRowFirstColumn="0" w:firstRowLastColumn="0" w:lastRowFirstColumn="0" w:lastRowLastColumn="0"/>
+            <w:tcW w:w="2830" w:type="dxa"/>
+          </w:tcPr>
+          <w:p>
+            <w:pPr>
+              <w:rPr>
+                <w:b w:val="0"/>
+                <w:bCs w:val="0"/>
+                <w:sz w:val="20"/>
+                <w:szCs w:val="20"/>
+              </w:rPr>
+            </w:pPr>
+            <w:r>
+              <w:rPr>
+                <w:b w:val="0"/>
+                <w:bCs w:val="0"/>
+                <w:sz w:val="20"/>
+                <w:szCs w:val="20"/>
+              </w:rPr>
+              <w:t>AI-Powered Search</w:t>
+            </w:r>
+          </w:p>
+        </w:tc>
+        <w:tc>
+          <w:tcPr>
+            <w:tcW w:w="7088" w:type="dxa"/>
+          </w:tcPr>
+          <w:p>
+            <w:pPr>
+              <w:cnfStyle w:val="000000000000" w:firstRow="0" w:lastRow="0" w:firstColumn="0" w:lastColumn="0" w:oddVBand="0" w:evenVBand="0" w:oddHBand="0" w:evenHBand="0" w:firstRowFirstColumn="0" w:firstRowLastColumn="0" w:lastRowFirstColumn="0" w:lastRowLastColumn="0"/>
+              <w:rPr>
+                <w:kern w:val="0"/>
+                <w:sz w:val="20"/>
+                <w:szCs w:val="20"/>
+                <w14:ligatures w14:val="none"/>
+              </w:rPr>
+            </w:pPr>
+            <w:r>
+              <w:rPr>
+                <w:kern w:val="0"/>
+                <w:sz w:val="20"/>
+                <w:szCs w:val="20"/>
+                <w14:ligatures w14:val="none"/>
+              </w:rPr>
+              <w:t>Implement semantic search so users can find resources or content even if they do</w:t>
+            </w:r>
+            <w:r>
+              <w:rPr>
+                <w:kern w:val="0"/>
+                <w:sz w:val="20"/>
+                <w:szCs w:val="20"/>
+                <w14:ligatures w14:val="none"/>
+              </w:rPr>
+              <w:t xml:space="preserve"> not</w:t>
+            </w:r>
+            <w:r>
+              <w:rPr>
+                <w:kern w:val="0"/>
+                <w:sz w:val="20"/>
+                <w:szCs w:val="20"/>
+                <w14:ligatures w14:val="none"/>
+              </w:rPr>
+              <w:t xml:space="preserve"> type the exact keywords.</w:t>
+            </w:r>
+          </w:p>
+        </w:tc>
+      </w:tr>
+      <w:tr>
+        <w:tc>
+          <w:tcPr>
+            <w:cnfStyle w:val="001000000000" w:firstRow="0" w:lastRow="0" w:firstColumn="1" w:lastColumn="0" w:oddVBand="0" w:evenVBand="0" w:oddHBand="0" w:evenHBand="0" w:firstRowFirstColumn="0" w:firstRowLastColumn="0" w:lastRowFirstColumn="0" w:lastRowLastColumn="0"/>
+            <w:tcW w:w="2830" w:type="dxa"/>
+          </w:tcPr>
+          <w:p>
+            <w:pPr>
+              <w:rPr>
+                <w:b w:val="0"/>
+                <w:bCs w:val="0"/>
+                <w:sz w:val="20"/>
+                <w:szCs w:val="20"/>
+              </w:rPr>
+            </w:pPr>
+            <w:r>
+              <w:rPr>
+                <w:b w:val="0"/>
+                <w:bCs w:val="0"/>
+                <w:sz w:val="20"/>
+                <w:szCs w:val="20"/>
+              </w:rPr>
+              <w:t>AI Form Filler / Recommender</w:t>
+            </w:r>
+          </w:p>
+        </w:tc>
+        <w:tc>
+          <w:tcPr>
+            <w:tcW w:w="7088" w:type="dxa"/>
+          </w:tcPr>
+          <w:p>
+            <w:pPr>
+              <w:cnfStyle w:val="000000000000" w:firstRow="0" w:lastRow="0" w:firstColumn="0" w:lastColumn="0" w:oddVBand="0" w:evenVBand="0" w:oddHBand="0" w:evenHBand="0" w:firstRowFirstColumn="0" w:firstRowLastColumn="0" w:lastRowFirstColumn="0" w:lastRowLastColumn="0"/>
+              <w:rPr>
+                <w:kern w:val="0"/>
+                <w:sz w:val="20"/>
+                <w:szCs w:val="20"/>
+                <w14:ligatures w14:val="none"/>
+              </w:rPr>
+            </w:pPr>
+            <w:r>
+              <w:rPr>
+                <w:kern w:val="0"/>
+                <w:sz w:val="20"/>
+                <w:szCs w:val="20"/>
+                <w14:ligatures w14:val="none"/>
+              </w:rPr>
+              <w:t>Auto-complete forms based on user input or suggest personalised resources, tutorials, or volunteering events.</w:t>
+            </w:r>
+          </w:p>
+        </w:tc>
+      </w:tr>
+      <w:tr>
+        <w:tc>
+          <w:tcPr>
+            <w:cnfStyle w:val="001000000000" w:firstRow="0" w:lastRow="0" w:firstColumn="1" w:lastColumn="0" w:oddVBand="0" w:evenVBand="0" w:oddHBand="0" w:evenHBand="0" w:firstRowFirstColumn="0" w:firstRowLastColumn="0" w:lastRowFirstColumn="0" w:lastRowLastColumn="0"/>
+            <w:tcW w:w="2830" w:type="dxa"/>
+          </w:tcPr>
+          <w:p>
+            <w:pPr>
+              <w:rPr>
+                <w:b w:val="0"/>
+                <w:bCs w:val="0"/>
+                <w:sz w:val="20"/>
+                <w:szCs w:val="20"/>
+              </w:rPr>
+            </w:pPr>
+            <w:r>
+              <w:rPr>
+                <w:b w:val="0"/>
+                <w:bCs w:val="0"/>
+                <w:sz w:val="20"/>
+                <w:szCs w:val="20"/>
+              </w:rPr>
+              <w:t>Voice-to-Text + Summariser</w:t>
+            </w:r>
+          </w:p>
+        </w:tc>
+        <w:tc>
+          <w:tcPr>
+            <w:tcW w:w="7088" w:type="dxa"/>
+          </w:tcPr>
+          <w:p>
+            <w:pPr>
+              <w:cnfStyle w:val="000000000000" w:firstRow="0" w:lastRow="0" w:firstColumn="0" w:lastColumn="0" w:oddVBand="0" w:evenVBand="0" w:oddHBand="0" w:evenHBand="0" w:firstRowFirstColumn="0" w:firstRowLastColumn="0" w:lastRowFirstColumn="0" w:lastRowLastColumn="0"/>
+              <w:rPr>
+                <w:kern w:val="0"/>
+                <w:sz w:val="20"/>
+                <w:szCs w:val="20"/>
+                <w14:ligatures w14:val="none"/>
+              </w:rPr>
+            </w:pPr>
+            <w:r>
+              <w:rPr>
+                <w:kern w:val="0"/>
+                <w:sz w:val="20"/>
+                <w:szCs w:val="20"/>
+                <w14:ligatures w14:val="none"/>
+              </w:rPr>
+              <w:t>Add voice input for accessibility and summarise user audio into text using AI (useful in digital inclusion tools).</w:t>
+            </w:r>
+          </w:p>
+        </w:tc>
+      </w:tr>
+      <w:tr>
+        <w:tc>
+          <w:tcPr>
+            <w:cnfStyle w:val="001000000000" w:firstRow="0" w:lastRow="0" w:firstColumn="1" w:lastColumn="0" w:oddVBand="0" w:evenVBand="0" w:oddHBand="0" w:evenHBand="0" w:firstRowFirstColumn="0" w:firstRowLastColumn="0" w:lastRowFirstColumn="0" w:lastRowLastColumn="0"/>
+            <w:tcW w:w="2830" w:type="dxa"/>
+          </w:tcPr>
+          <w:p>
+            <w:pPr>
+              <w:rPr>
+                <w:b w:val="0"/>
+                <w:bCs w:val="0"/>
+                <w:sz w:val="20"/>
+                <w:szCs w:val="20"/>
+              </w:rPr>
+            </w:pPr>
+            <w:r>
+              <w:rPr>
+                <w:b w:val="0"/>
+                <w:bCs w:val="0"/>
+                <w:sz w:val="20"/>
+                <w:szCs w:val="20"/>
+              </w:rPr>
+              <w:t>Report Generator</w:t>
+            </w:r>
+          </w:p>
+        </w:tc>
+        <w:tc>
+          <w:tcPr>
+            <w:tcW w:w="7088" w:type="dxa"/>
+          </w:tcPr>
+          <w:p>
+            <w:pPr>
+              <w:cnfStyle w:val="000000000000" w:firstRow="0" w:lastRow="0" w:firstColumn="0" w:lastColumn="0" w:oddVBand="0" w:evenVBand="0" w:oddHBand="0" w:evenHBand="0" w:firstRowFirstColumn="0" w:firstRowLastColumn="0" w:lastRowFirstColumn="0" w:lastRowLastColumn="0"/>
+              <w:rPr>
+                <w:kern w:val="0"/>
+                <w:sz w:val="20"/>
+                <w:szCs w:val="20"/>
+                <w14:ligatures w14:val="none"/>
+              </w:rPr>
+            </w:pPr>
+            <w:r>
+              <w:rPr>
+                <w:kern w:val="0"/>
+                <w:sz w:val="20"/>
+                <w:szCs w:val="20"/>
+                <w14:ligatures w14:val="none"/>
+              </w:rPr>
+              <w:t>Automatically generate personalised reports or dashboards in natural language (e.g., “Your monthly carbon report”).</w:t>
+            </w:r>
+          </w:p>
+        </w:tc>
+      </w:tr>
+      <w:tr>
+        <w:tc>
+          <w:tcPr>
+            <w:cnfStyle w:val="001000000000" w:firstRow="0" w:lastRow="0" w:firstColumn="1" w:lastColumn="0" w:oddVBand="0" w:evenVBand="0" w:oddHBand="0" w:evenHBand="0" w:firstRowFirstColumn="0" w:firstRowLastColumn="0" w:lastRowFirstColumn="0" w:lastRowLastColumn="0"/>
+            <w:tcW w:w="2830" w:type="dxa"/>
+          </w:tcPr>
+          <w:p>
+            <w:pPr>
+              <w:rPr>
+                <w:b w:val="0"/>
+                <w:bCs w:val="0"/>
+                <w:sz w:val="20"/>
+                <w:szCs w:val="20"/>
+              </w:rPr>
+            </w:pPr>
+            <w:r>
+              <w:rPr>
+                <w:b w:val="0"/>
+                <w:bCs w:val="0"/>
+                <w:sz w:val="20"/>
+                <w:szCs w:val="20"/>
+              </w:rPr>
+              <w:t>AI Tutor or Quiz Assistant</w:t>
+            </w:r>
+          </w:p>
+        </w:tc>
+        <w:tc>
+          <w:tcPr>
+            <w:tcW w:w="7088" w:type="dxa"/>
+          </w:tcPr>
+          <w:p>
+            <w:pPr>
+              <w:cnfStyle w:val="000000000000" w:firstRow="0" w:lastRow="0" w:firstColumn="0" w:lastColumn="0" w:oddVBand="0" w:evenVBand="0" w:oddHBand="0" w:evenHBand="0" w:firstRowFirstColumn="0" w:firstRowLastColumn="0" w:lastRowFirstColumn="0" w:lastRowLastColumn="0"/>
+              <w:rPr>
+                <w:kern w:val="0"/>
+                <w:sz w:val="20"/>
+                <w:szCs w:val="20"/>
+                <w14:ligatures w14:val="none"/>
+              </w:rPr>
+            </w:pPr>
+            <w:r>
+              <w:rPr>
+                <w:kern w:val="0"/>
+                <w:sz w:val="20"/>
+                <w:szCs w:val="20"/>
+                <w14:ligatures w14:val="none"/>
+              </w:rPr>
+              <w:t>I</w:t>
+            </w:r>
+            <w:r>
+              <w:rPr>
+                <w:kern w:val="0"/>
+                <w:sz w:val="20"/>
+                <w:szCs w:val="20"/>
+                <w14:ligatures w14:val="none"/>
+              </w:rPr>
+              <w:t>f your app teaches skills (e.g., Sky Up B), use AI to explain concepts, generate questions, or give instant feedback on quizzes</w:t>
+            </w:r>
+          </w:p>
+        </w:tc>
+      </w:tr>
+      <w:tr>
+        <w:tc>
+          <w:tcPr>
+            <w:cnfStyle w:val="001000000000" w:firstRow="0" w:lastRow="0" w:firstColumn="1" w:lastColumn="0" w:oddVBand="0" w:evenVBand="0" w:oddHBand="0" w:evenHBand="0" w:firstRowFirstColumn="0" w:firstRowLastColumn="0" w:lastRowFirstColumn="0" w:lastRowLastColumn="0"/>
+            <w:tcW w:w="2830" w:type="dxa"/>
+          </w:tcPr>
+          <w:p>
+            <w:pPr>
+              <w:rPr>
+                <w:b w:val="0"/>
+                <w:bCs w:val="0"/>
+                <w:sz w:val="20"/>
+                <w:szCs w:val="20"/>
+              </w:rPr>
+            </w:pPr>
+            <w:r>
+              <w:rPr>
+                <w:b w:val="0"/>
+                <w:bCs w:val="0"/>
+                <w:sz w:val="20"/>
+                <w:szCs w:val="20"/>
+              </w:rPr>
+              <w:t>LLM Evaluation Bot</w:t>
+            </w:r>
+          </w:p>
+        </w:tc>
+        <w:tc>
+          <w:tcPr>
+            <w:tcW w:w="7088" w:type="dxa"/>
+          </w:tcPr>
+          <w:p>
+            <w:pPr>
+              <w:cnfStyle w:val="000000000000" w:firstRow="0" w:lastRow="0" w:firstColumn="0" w:lastColumn="0" w:oddVBand="0" w:evenVBand="0" w:oddHBand="0" w:evenHBand="0" w:firstRowFirstColumn="0" w:firstRowLastColumn="0" w:lastRowFirstColumn="0" w:lastRowLastColumn="0"/>
+              <w:rPr>
+                <w:kern w:val="0"/>
+                <w:sz w:val="20"/>
+                <w:szCs w:val="20"/>
+                <w14:ligatures w14:val="none"/>
+              </w:rPr>
+            </w:pPr>
+            <w:r>
+              <w:rPr>
+                <w:kern w:val="0"/>
+                <w:sz w:val="20"/>
+                <w:szCs w:val="20"/>
+                <w14:ligatures w14:val="none"/>
+              </w:rPr>
+              <w:t>Use an LLM to review your app’s test data, feedback, or retrospectives and suggest improvements.</w:t>
+            </w:r>
+          </w:p>
+        </w:tc>
+      </w:tr>
+      <w:tr>
+        <w:tc>
+          <w:tcPr>
+            <w:cnfStyle w:val="001000000000" w:firstRow="0" w:lastRow="0" w:firstColumn="1" w:lastColumn="0" w:oddVBand="0" w:evenVBand="0" w:oddHBand="0" w:evenHBand="0" w:firstRowFirstColumn="0" w:firstRowLastColumn="0" w:lastRowFirstColumn="0" w:lastRowLastColumn="0"/>
+            <w:tcW w:w="2830" w:type="dxa"/>
+          </w:tcPr>
+          <w:p>
+            <w:pPr>
+              <w:rPr>
+                <w:b w:val="0"/>
+                <w:bCs w:val="0"/>
+                <w:sz w:val="20"/>
+                <w:szCs w:val="20"/>
+              </w:rPr>
+            </w:pPr>
+            <w:r>
+              <w:rPr>
+                <w:b w:val="0"/>
+                <w:bCs w:val="0"/>
+                <w:sz w:val="20"/>
+                <w:szCs w:val="20"/>
+              </w:rPr>
+              <w:t>Multilingual GenAI</w:t>
+            </w:r>
+          </w:p>
+        </w:tc>
+        <w:tc>
+          <w:tcPr>
+            <w:tcW w:w="7088" w:type="dxa"/>
+          </w:tcPr>
+          <w:p>
+            <w:pPr>
+              <w:cnfStyle w:val="000000000000" w:firstRow="0" w:lastRow="0" w:firstColumn="0" w:lastColumn="0" w:oddVBand="0" w:evenVBand="0" w:oddHBand="0" w:evenHBand="0" w:firstRowFirstColumn="0" w:firstRowLastColumn="0" w:lastRowFirstColumn="0" w:lastRowLastColumn="0"/>
+              <w:rPr>
+                <w:kern w:val="0"/>
+                <w:sz w:val="20"/>
+                <w:szCs w:val="20"/>
+                <w14:ligatures w14:val="none"/>
+              </w:rPr>
+            </w:pPr>
+            <w:r>
+              <w:rPr>
+                <w:kern w:val="0"/>
+                <w:sz w:val="20"/>
+                <w:szCs w:val="20"/>
+                <w14:ligatures w14:val="none"/>
+              </w:rPr>
+              <w:t>Let your app auto-translate content or respond in different languages for accessibility and reach.</w:t>
+            </w:r>
+          </w:p>
+        </w:tc>
+      </w:tr>
+      <w:tr>
+        <w:tc>
+          <w:tcPr>
+            <w:cnfStyle w:val="001000000000" w:firstRow="0" w:lastRow="0" w:firstColumn="1" w:lastColumn="0" w:oddVBand="0" w:evenVBand="0" w:oddHBand="0" w:evenHBand="0" w:firstRowFirstColumn="0" w:firstRowLastColumn="0" w:lastRowFirstColumn="0" w:lastRowLastColumn="0"/>
+            <w:tcW w:w="2830" w:type="dxa"/>
+          </w:tcPr>
+          <w:p>
+            <w:pPr>
+              <w:rPr>
+                <w:b w:val="0"/>
+                <w:bCs w:val="0"/>
+                <w:sz w:val="20"/>
+                <w:szCs w:val="20"/>
+              </w:rPr>
+            </w:pPr>
+            <w:r>
+              <w:rPr>
+                <w:b w:val="0"/>
+                <w:bCs w:val="0"/>
+                <w:sz w:val="20"/>
+                <w:szCs w:val="20"/>
+              </w:rPr>
+              <w:t>AI Feedback Summariser</w:t>
+            </w:r>
+          </w:p>
+        </w:tc>
+        <w:tc>
+          <w:tcPr>
+            <w:tcW w:w="7088" w:type="dxa"/>
+          </w:tcPr>
+          <w:p>
+            <w:pPr>
+              <w:cnfStyle w:val="000000000000" w:firstRow="0" w:lastRow="0" w:firstColumn="0" w:lastColumn="0" w:oddVBand="0" w:evenVBand="0" w:oddHBand="0" w:evenHBand="0" w:firstRowFirstColumn="0" w:firstRowLastColumn="0" w:lastRowFirstColumn="0" w:lastRowLastColumn="0"/>
+              <w:rPr>
+                <w:kern w:val="0"/>
+                <w:sz w:val="20"/>
+                <w:szCs w:val="20"/>
+                <w14:ligatures w14:val="none"/>
+              </w:rPr>
+            </w:pPr>
+            <w:r>
+              <w:rPr>
+                <w:kern w:val="0"/>
+                <w:sz w:val="20"/>
+                <w:szCs w:val="20"/>
+                <w14:ligatures w14:val="none"/>
+              </w:rPr>
+              <w:t>Collect and summarise persona feedback from your test cycles using LLMs for faster iteration cycles.</w:t>
+            </w:r>
+          </w:p>
+        </w:tc>
+      </w:tr>
+    </w:tbl>
     <w:p>
       <w:pPr>
         <w:pStyle w:val="Heading2"/>
@@ -4474,12 +5406,12 @@
       <w:pPr>
         <w:pStyle w:val="Heading1"/>
       </w:pPr>
-      <w:bookmarkStart w:id="14" w:name="_Toc203578190"/>
+      <w:bookmarkStart w:id="15" w:name="_Toc203580400"/>
       <w:r>
         <w:lastRenderedPageBreak/>
         <w:t>Tips for a good project</w:t>
       </w:r>
-      <w:bookmarkEnd w:id="14"/>
+      <w:bookmarkEnd w:id="15"/>
       <w:r>
         <w:t xml:space="preserve"> </w:t>
       </w:r>
@@ -4497,34 +5429,10 @@
         <w:t>Breadth and depth:</w:t>
       </w:r>
       <w:r>
-        <w:t xml:space="preserve"> You should use this project to try out techniques you have seen in the lessons and to explore related concepts in greater depth. You will work on this </w:t>
-      </w:r>
-      <w:r>
-        <w:t xml:space="preserve">case study </w:t>
-      </w:r>
-      <w:r>
-        <w:t>at your own pace– but keep in mind that it will be more beneficial for you</w:t>
-      </w:r>
-      <w:r>
-        <w:t>r team</w:t>
-      </w:r>
-      <w:r>
-        <w:t xml:space="preserve"> to complete a less ambitious </w:t>
-      </w:r>
-      <w:r>
-        <w:t>product</w:t>
-      </w:r>
-      <w:r>
-        <w:t xml:space="preserve"> at a higher quality, rather than rushing through </w:t>
-      </w:r>
-      <w:r>
-        <w:t xml:space="preserve">too many </w:t>
-      </w:r>
-      <w:r>
-        <w:t xml:space="preserve">features at </w:t>
-      </w:r>
-      <w:r>
-        <w:t xml:space="preserve">50%. </w:t>
+        <w:t xml:space="preserve"> </w:t>
+      </w:r>
+      <w:r>
+        <w:t>You should use this project to try out techniques you have seen in the lessons and to explore related concepts in greater depth. You will work on this case study at your own pace– but keep in mind that it will be more beneficial for your team to complete a less ambitious product at a higher quality, rather than rushing through too many features at 50%.</w:t>
       </w:r>
     </w:p>
     <w:p>
@@ -4542,52 +5450,7 @@
         <w:t xml:space="preserve"> </w:t>
       </w:r>
       <w:r>
-        <w:t>Throughout the bootcamp you will encounter experts in their field who are training and coaching you</w:t>
-      </w:r>
-      <w:r>
-        <w:t xml:space="preserve"> in their area of expertise</w:t>
-      </w:r>
-      <w:r>
-        <w:t>.</w:t>
-      </w:r>
-      <w:r>
-        <w:t xml:space="preserve"> Be proactive in </w:t>
-      </w:r>
-      <w:r>
-        <w:t xml:space="preserve">asking them questions about your project </w:t>
-      </w:r>
-      <w:r>
-        <w:t xml:space="preserve">during the training session Q&amp;A opportunities, as well as </w:t>
-      </w:r>
-      <w:r>
-        <w:t xml:space="preserve">using </w:t>
-      </w:r>
-      <w:r>
-        <w:t xml:space="preserve">your </w:t>
-      </w:r>
-      <w:r>
-        <w:t xml:space="preserve">bootcamp instructor </w:t>
-      </w:r>
-      <w:r>
-        <w:t xml:space="preserve">as a sounding </w:t>
-      </w:r>
-      <w:r>
-        <w:t xml:space="preserve">board </w:t>
-      </w:r>
-      <w:r>
-        <w:t xml:space="preserve">and </w:t>
-      </w:r>
-      <w:r>
-        <w:t>go to</w:t>
-      </w:r>
-      <w:r>
-        <w:t xml:space="preserve"> for technical help</w:t>
-      </w:r>
-      <w:r>
-        <w:t>.</w:t>
-      </w:r>
-      <w:r>
-        <w:t xml:space="preserve"> </w:t>
+        <w:t xml:space="preserve">Throughout the bootcamp you will encounter experts in their field who are training and coaching you in their area of expertise. Be proactive in asking them questions about your project during the training session Q&amp;A opportunities, as well as using your bootcamp instructor as a sounding board and go-to for technical help. </w:t>
       </w:r>
     </w:p>
     <w:p>
@@ -4602,35 +5465,10 @@
         <w:t>Collaborate:</w:t>
       </w:r>
       <w:r>
-        <w:t xml:space="preserve">  There is no “correct way” or prescriptive steps in which you must meet your </w:t>
-      </w:r>
-      <w:r>
-        <w:t xml:space="preserve">case study </w:t>
-      </w:r>
-      <w:r>
-        <w:t xml:space="preserve">brief. Diversity amongst project approaches will naturally arise from individual creativity and differences in interpretation. Listen to the ideas of your teammates and work together to reach compromises wherever you have differing approaches in mind. </w:t>
-      </w:r>
-      <w:r>
-        <w:rPr>
-          <w:b/>
-          <w:bCs/>
-        </w:rPr>
-        <w:t xml:space="preserve">REHEARSE </w:t>
-      </w:r>
-      <w:r>
-        <w:t>your presentation and demo</w:t>
-      </w:r>
-      <w:r>
-        <w:t>nstrations together</w:t>
-      </w:r>
-      <w:r>
-        <w:t xml:space="preserve"> to ensure you all feel comfortable delivering your parts, and that any transitions </w:t>
-      </w:r>
-      <w:r>
-        <w:t xml:space="preserve">between you </w:t>
-      </w:r>
-      <w:r>
-        <w:t xml:space="preserve">are smooth. </w:t>
+        <w:t xml:space="preserve">  </w:t>
+      </w:r>
+      <w:r>
+        <w:t>There is no “correct way” or prescriptive steps in which you must meet your case study brief. Diversity amongst project approaches will naturally arise from individual creativity and differences in interpretation. Listen to the ideas of your teammates and work together to reach compromises wherever you have differing approaches in mind. REHEARSE your presentation and demonstrations together to ensure you all feel comfortable delivering your parts, and that any transitions between you are smooth.</w:t>
       </w:r>
     </w:p>
     <w:p>
@@ -4645,66 +5483,26 @@
         <w:t>Organise yourselves</w:t>
       </w:r>
       <w:r>
-        <w:t xml:space="preserve">: Set up regular meetings with your team so that you can keep on track of where each person is up to in their tasks, even if this serves as a positive ‘check-in’. Create a repository (GitHub) to </w:t>
-      </w:r>
-      <w:r>
-        <w:t xml:space="preserve">collectively </w:t>
-      </w:r>
-      <w:r>
-        <w:t>save your work to and checkpoint it frequently</w:t>
-      </w:r>
-      <w:r>
-        <w:t xml:space="preserve"> so if someone misses a day your whole team doesn’t get caught behind</w:t>
-      </w:r>
-      <w:r>
-        <w:t xml:space="preserve">. You could also use something like a </w:t>
-      </w:r>
-      <w:hyperlink r:id="rId23" w:history="1">
-        <w:r>
-          <w:rPr>
-            <w:rStyle w:val="Hyperlink"/>
-          </w:rPr>
-          <w:t>Trello</w:t>
-        </w:r>
-      </w:hyperlink>
-      <w:r>
-        <w:t xml:space="preserve">, </w:t>
-      </w:r>
-      <w:hyperlink r:id="rId24" w:history="1">
-        <w:r>
-          <w:rPr>
-            <w:rStyle w:val="Hyperlink"/>
-          </w:rPr>
-          <w:t>Kanban</w:t>
-        </w:r>
-      </w:hyperlink>
-      <w:r>
-        <w:t xml:space="preserve">, </w:t>
-      </w:r>
-      <w:hyperlink r:id="rId25" w:history="1">
-        <w:r>
-          <w:rPr>
-            <w:rStyle w:val="Hyperlink"/>
-          </w:rPr>
-          <w:t>Backlog</w:t>
-        </w:r>
-      </w:hyperlink>
-      <w:r>
-        <w:t xml:space="preserve"> or </w:t>
-      </w:r>
-      <w:hyperlink r:id="rId26" w:history="1">
-        <w:r>
-          <w:rPr>
-            <w:rStyle w:val="Hyperlink"/>
-          </w:rPr>
-          <w:t>Scrum</w:t>
-        </w:r>
-      </w:hyperlink>
-      <w:r>
-        <w:t xml:space="preserve"> </w:t>
-      </w:r>
-      <w:r>
-        <w:t xml:space="preserve">board so that you can keep track of your progress, issues and any potential delays. This will ensure that there are no unpleasant surprises when it comes to showcasing your project. </w:t>
+        <w:t xml:space="preserve">: </w:t>
+      </w:r>
+      <w:r>
+        <w:t xml:space="preserve">Set up regular meetings with your team so that you can keep on track of where each person is up to in their tasks, even if this serves as a positive ‘check-in’. Create a repository (GitHub) to collectively save your work to and checkpoint it frequently so if someone misses a day your whole team </w:t>
+      </w:r>
+      <w:proofErr w:type="gramStart"/>
+      <w:r>
+        <w:t>doesn’t</w:t>
+      </w:r>
+      <w:proofErr w:type="gramEnd"/>
+      <w:r>
+        <w:t xml:space="preserve"> get caught behind. You could also use something like a Trello, Kanban, Backlog or Scrum board so that you can keep track of your progress, </w:t>
+      </w:r>
+      <w:proofErr w:type="gramStart"/>
+      <w:r>
+        <w:t>issues</w:t>
+      </w:r>
+      <w:proofErr w:type="gramEnd"/>
+      <w:r>
+        <w:t xml:space="preserve"> and any potential delays. This will ensure that there are no unpleasant surprises when it comes to showcasing your project.</w:t>
       </w:r>
     </w:p>
     <w:p>
@@ -4776,7 +5574,7 @@
                     </pic:cNvPicPr>
                   </pic:nvPicPr>
                   <pic:blipFill>
-                    <a:blip r:embed="rId27" cstate="print">
+                    <a:blip r:embed="rId23" cstate="print">
                       <a:extLst>
                         <a:ext uri="{28A0092B-C50C-407E-A947-70E740481C1C}">
                           <a14:useLocalDpi xmlns:a14="http://schemas.microsoft.com/office/drawing/2010/main" val="0"/>
@@ -4820,7 +5618,7 @@
         <w:spacing w:before="0" w:after="160" w:line="259" w:lineRule="auto"/>
       </w:pPr>
     </w:p>
-    <w:bookmarkEnd w:id="1"/>
+    <w:bookmarkEnd w:id="0"/>
     <w:p>
       <w:pPr>
         <w:spacing w:before="0" w:after="160" w:line="259" w:lineRule="auto"/>
@@ -4861,7 +5659,7 @@
                     </pic:cNvPicPr>
                   </pic:nvPicPr>
                   <pic:blipFill>
-                    <a:blip r:embed="rId28" cstate="print">
+                    <a:blip r:embed="rId24" cstate="print">
                       <a:extLst>
                         <a:ext uri="{28A0092B-C50C-407E-A947-70E740481C1C}">
                           <a14:useLocalDpi xmlns:a14="http://schemas.microsoft.com/office/drawing/2010/main" val="0"/>
@@ -7302,7 +8100,7 @@
   <w:style w:type="paragraph" w:default="1" w:styleId="Normal">
     <w:name w:val="Normal"/>
     <w:qFormat/>
-    <w:rsid w:val="007E341E"/>
+    <w:rsid w:val="007433FB"/>
     <w:pPr>
       <w:spacing w:before="120" w:after="0" w:line="240" w:lineRule="auto"/>
     </w:pPr>
@@ -8860,6 +9658,24 @@
       </w:tcPr>
     </w:tblStylePr>
   </w:style>
+  <w:style w:type="paragraph" w:styleId="NormalWeb">
+    <w:name w:val="Normal (Web)"/>
+    <w:basedOn w:val="Normal"/>
+    <w:uiPriority w:val="99"/>
+    <w:semiHidden/>
+    <w:unhideWhenUsed/>
+    <w:rsid w:val="007433FB"/>
+    <w:pPr>
+      <w:spacing w:before="100" w:beforeAutospacing="1" w:after="100" w:afterAutospacing="1"/>
+    </w:pPr>
+    <w:rPr>
+      <w:rFonts w:ascii="Times New Roman" w:eastAsia="Times New Roman" w:hAnsi="Times New Roman" w:cs="Times New Roman"/>
+      <w:color w:val="auto"/>
+      <w:kern w:val="0"/>
+      <w:lang w:eastAsia="en-GB"/>
+      <w14:ligatures w14:val="none"/>
+    </w:rPr>
+  </w:style>
 </w:styles>
 </file>
 

</xml_diff>